<commit_message>
zuerst lesen wurde geupdated
</commit_message>
<xml_diff>
--- a/Programmierung_Lego_Feldschwarm_Modell/neue Version/#Zuerst_Lesen.docx
+++ b/Programmierung_Lego_Feldschwarm_Modell/neue Version/#Zuerst_Lesen.docx
@@ -1,8 +1,8 @@
 
 <file path=word/document.xml><?xml version="1.0" encoding="utf-8"?>
-<w:document xmlns:wpc="http://schemas.microsoft.com/office/word/2010/wordprocessingCanvas" xmlns:cx="http://schemas.microsoft.com/office/drawing/2014/chartex" xmlns:cx1="http://schemas.microsoft.com/office/drawing/2015/9/8/chartex" xmlns:mc="http://schemas.openxmlformats.org/markup-compatibility/2006" xmlns:o="urn:schemas-microsoft-com:office:office" xmlns:r="http://schemas.openxmlformats.org/officeDocument/2006/relationships" xmlns:m="http://schemas.openxmlformats.org/officeDocument/2006/math" xmlns:v="urn:schemas-microsoft-com:vml" xmlns:wp14="http://schemas.microsoft.com/office/word/2010/wordprocessingDrawing" xmlns:wp="http://schemas.openxmlformats.org/drawingml/2006/wordprocessingDrawing" xmlns:w10="urn:schemas-microsoft-com:office:word" xmlns:w="http://schemas.openxmlformats.org/wordprocessingml/2006/main" xmlns:w14="http://schemas.microsoft.com/office/word/2010/wordml" xmlns:w15="http://schemas.microsoft.com/office/word/2012/wordml" xmlns:w16se="http://schemas.microsoft.com/office/word/2015/wordml/symex" xmlns:wpg="http://schemas.microsoft.com/office/word/2010/wordprocessingGroup" xmlns:wpi="http://schemas.microsoft.com/office/word/2010/wordprocessingInk" xmlns:wne="http://schemas.microsoft.com/office/word/2006/wordml" xmlns:wps="http://schemas.microsoft.com/office/word/2010/wordprocessingShape" mc:Ignorable="w14 w15 w16se wp14">
+<w:document xmlns:wpc="http://schemas.microsoft.com/office/word/2010/wordprocessingCanvas" xmlns:cx="http://schemas.microsoft.com/office/drawing/2014/chartex" xmlns:cx1="http://schemas.microsoft.com/office/drawing/2015/9/8/chartex" xmlns:mc="http://schemas.openxmlformats.org/markup-compatibility/2006" xmlns:o="urn:schemas-microsoft-com:office:office" xmlns:r="http://schemas.openxmlformats.org/officeDocument/2006/relationships" xmlns:m="http://schemas.openxmlformats.org/officeDocument/2006/math" xmlns:v="urn:schemas-microsoft-com:vml" xmlns:wp14="http://schemas.microsoft.com/office/word/2010/wordprocessingDrawing" xmlns:wp="http://schemas.openxmlformats.org/drawingml/2006/wordprocessingDrawing" xmlns:w10="urn:schemas-microsoft-com:office:word" xmlns:w="http://schemas.openxmlformats.org/wordprocessingml/2006/main" xmlns:w14="http://schemas.microsoft.com/office/word/2010/wordml" xmlns:w15="http://schemas.microsoft.com/office/word/2012/wordml" xmlns:w16se="http://schemas.microsoft.com/office/word/2015/wordml/symex" xmlns:wpg="http://schemas.microsoft.com/office/word/2010/wordprocessingGroup" xmlns:wpi="http://schemas.microsoft.com/office/word/2010/wordprocessingInk" xmlns:wne="http://schemas.microsoft.com/office/word/2006/wordml" xmlns:wps="http://schemas.microsoft.com/office/word/2010/wordprocessingShape" xmlns:a="http://schemas.openxmlformats.org/drawingml/2006/main" xmlns:pic="http://schemas.openxmlformats.org/drawingml/2006/picture" xmlns:a14="http://schemas.microsoft.com/office/drawing/2010/main" mc:Ignorable="w14 w15 w16se wp14">
   <w:body>
-    <w:p>
+    <w:p xmlns:wp14="http://schemas.microsoft.com/office/word/2010/wordml" wp14:textId="77777777">
       <w:pPr>
         <w:jc w:val="center"/>
         <w:rPr>
@@ -20,7 +20,7 @@
         <w:t>Dokumentation Programmierung Lego Feldschwarm Modell</w:t>
       </w:r>
     </w:p>
-    <w:p>
+    <w:p xmlns:wp14="http://schemas.microsoft.com/office/word/2010/wordml" wp14:textId="77777777">
       <w:pPr>
         <w:jc w:val="center"/>
         <w:rPr>
@@ -33,7 +33,7 @@
     <w:sdt>
       <w:sdtPr>
         <w:rPr>
-          <w:rFonts w:asciiTheme="minorHAnsi" w:eastAsiaTheme="minorHAnsi" w:hAnsiTheme="minorHAnsi" w:cstheme="minorBidi"/>
+          <w:rFonts w:asciiTheme="minorHAnsi" w:hAnsiTheme="minorHAnsi" w:eastAsiaTheme="minorHAnsi" w:cstheme="minorBidi"/>
           <w:color w:val="auto"/>
           <w:sz w:val="22"/>
           <w:szCs w:val="22"/>
@@ -52,7 +52,7 @@
         </w:rPr>
       </w:sdtEndPr>
       <w:sdtContent>
-        <w:p>
+        <w:p xmlns:wp14="http://schemas.microsoft.com/office/word/2010/wordml" wp14:textId="77777777">
           <w:pPr>
             <w:pStyle w:val="Inhaltsverzeichnisberschrift"/>
           </w:pPr>
@@ -60,7 +60,7 @@
             <w:t>Inhalt</w:t>
           </w:r>
         </w:p>
-        <w:p>
+        <w:p xmlns:wp14="http://schemas.microsoft.com/office/word/2010/wordml" wp14:textId="77777777">
           <w:pPr>
             <w:pStyle w:val="Verzeichnis1"/>
             <w:tabs>
@@ -79,7 +79,7 @@
           <w:r>
             <w:fldChar w:fldCharType="separate"/>
           </w:r>
-          <w:hyperlink w:anchor="_Toc127785277" w:history="1">
+          <w:hyperlink w:history="1" w:anchor="_Toc127785277">
             <w:r>
               <w:rPr>
                 <w:rStyle w:val="Hyperlink"/>
@@ -137,7 +137,7 @@
             </w:r>
           </w:hyperlink>
         </w:p>
-        <w:p>
+        <w:p xmlns:wp14="http://schemas.microsoft.com/office/word/2010/wordml" wp14:textId="77777777">
           <w:pPr>
             <w:pStyle w:val="Verzeichnis1"/>
             <w:tabs>
@@ -147,7 +147,7 @@
               <w:noProof/>
             </w:rPr>
           </w:pPr>
-          <w:hyperlink w:anchor="_Toc127785278" w:history="1">
+          <w:hyperlink w:history="1" w:anchor="_Toc127785278">
             <w:r>
               <w:rPr>
                 <w:rStyle w:val="Hyperlink"/>
@@ -205,7 +205,7 @@
             </w:r>
           </w:hyperlink>
         </w:p>
-        <w:p>
+        <w:p xmlns:wp14="http://schemas.microsoft.com/office/word/2010/wordml" wp14:textId="77777777">
           <w:pPr>
             <w:pStyle w:val="Verzeichnis1"/>
             <w:tabs>
@@ -215,7 +215,7 @@
               <w:noProof/>
             </w:rPr>
           </w:pPr>
-          <w:hyperlink w:anchor="_Toc127785279" w:history="1">
+          <w:hyperlink w:history="1" w:anchor="_Toc127785279">
             <w:r>
               <w:rPr>
                 <w:rStyle w:val="Hyperlink"/>
@@ -273,7 +273,7 @@
             </w:r>
           </w:hyperlink>
         </w:p>
-        <w:p>
+        <w:p xmlns:wp14="http://schemas.microsoft.com/office/word/2010/wordml" wp14:textId="77777777">
           <w:pPr>
             <w:pStyle w:val="Verzeichnis1"/>
             <w:tabs>
@@ -283,7 +283,7 @@
               <w:noProof/>
             </w:rPr>
           </w:pPr>
-          <w:hyperlink w:anchor="_Toc127785280" w:history="1">
+          <w:hyperlink w:history="1" w:anchor="_Toc127785280">
             <w:r>
               <w:rPr>
                 <w:rStyle w:val="Hyperlink"/>
@@ -341,7 +341,7 @@
             </w:r>
           </w:hyperlink>
         </w:p>
-        <w:p>
+        <w:p xmlns:wp14="http://schemas.microsoft.com/office/word/2010/wordml" wp14:textId="77777777">
           <w:pPr>
             <w:pStyle w:val="Verzeichnis1"/>
             <w:tabs>
@@ -351,7 +351,7 @@
               <w:noProof/>
             </w:rPr>
           </w:pPr>
-          <w:hyperlink w:anchor="_Toc127785281" w:history="1">
+          <w:hyperlink w:history="1" w:anchor="_Toc127785281">
             <w:r>
               <w:rPr>
                 <w:rStyle w:val="Hyperlink"/>
@@ -409,7 +409,7 @@
             </w:r>
           </w:hyperlink>
         </w:p>
-        <w:p>
+        <w:p xmlns:wp14="http://schemas.microsoft.com/office/word/2010/wordml" wp14:textId="77777777">
           <w:pPr>
             <w:pStyle w:val="Verzeichnis1"/>
             <w:tabs>
@@ -419,7 +419,7 @@
               <w:noProof/>
             </w:rPr>
           </w:pPr>
-          <w:hyperlink w:anchor="_Toc127785282" w:history="1">
+          <w:hyperlink w:history="1" w:anchor="_Toc127785282">
             <w:r>
               <w:rPr>
                 <w:rStyle w:val="Hyperlink"/>
@@ -477,7 +477,7 @@
             </w:r>
           </w:hyperlink>
         </w:p>
-        <w:p>
+        <w:p xmlns:wp14="http://schemas.microsoft.com/office/word/2010/wordml" wp14:textId="77777777">
           <w:r>
             <w:rPr>
               <w:b/>
@@ -488,7 +488,7 @@
         </w:p>
       </w:sdtContent>
     </w:sdt>
-    <w:p>
+    <w:p xmlns:wp14="http://schemas.microsoft.com/office/word/2010/wordml" wp14:textId="77777777">
       <w:pPr>
         <w:rPr>
           <w:b/>
@@ -497,7 +497,7 @@
         </w:rPr>
       </w:pPr>
     </w:p>
-    <w:p>
+    <w:p xmlns:wp14="http://schemas.microsoft.com/office/word/2010/wordml" wp14:textId="77777777">
       <w:pPr>
         <w:rPr>
           <w:b/>
@@ -506,7 +506,7 @@
         </w:rPr>
       </w:pPr>
     </w:p>
-    <w:p>
+    <w:p xmlns:wp14="http://schemas.microsoft.com/office/word/2010/wordml" wp14:textId="77777777">
       <w:pPr>
         <w:rPr>
           <w:b/>
@@ -515,7 +515,7 @@
         </w:rPr>
       </w:pPr>
     </w:p>
-    <w:p>
+    <w:p xmlns:wp14="http://schemas.microsoft.com/office/word/2010/wordml" wp14:textId="77777777">
       <w:pPr>
         <w:rPr>
           <w:b/>
@@ -524,7 +524,7 @@
         </w:rPr>
       </w:pPr>
     </w:p>
-    <w:p>
+    <w:p xmlns:wp14="http://schemas.microsoft.com/office/word/2010/wordml" wp14:textId="77777777">
       <w:pPr>
         <w:pStyle w:val="berschrift1"/>
         <w:rPr>
@@ -533,7 +533,7 @@
           <w:u w:val="single"/>
         </w:rPr>
       </w:pPr>
-      <w:bookmarkStart w:id="0" w:name="_Toc127785277"/>
+      <w:bookmarkStart w:name="_Toc127785277" w:id="0"/>
       <w:r>
         <w:rPr>
           <w:u w:val="single"/>
@@ -548,7 +548,7 @@
       </w:r>
       <w:bookmarkEnd w:id="0"/>
     </w:p>
-    <w:p>
+    <w:p xmlns:wp14="http://schemas.microsoft.com/office/word/2010/wordml" wp14:textId="77777777">
       <w:pPr>
         <w:pStyle w:val="Listenabsatz"/>
         <w:numPr>
@@ -568,7 +568,7 @@
         <w:t>PC/ Laptop mit Bluetooth</w:t>
       </w:r>
     </w:p>
-    <w:p>
+    <w:p xmlns:wp14="http://schemas.microsoft.com/office/word/2010/wordml" wp14:textId="77777777">
       <w:pPr>
         <w:pStyle w:val="Listenabsatz"/>
         <w:numPr>
@@ -588,7 +588,7 @@
         <w:t>Feldschwarm Modell</w:t>
       </w:r>
     </w:p>
-    <w:p>
+    <w:p xmlns:wp14="http://schemas.microsoft.com/office/word/2010/wordml" wp14:textId="77777777">
       <w:pPr>
         <w:pStyle w:val="Listenabsatz"/>
         <w:numPr>
@@ -608,7 +608,7 @@
         <w:t>Tastatur, Maus und Monitor</w:t>
       </w:r>
     </w:p>
-    <w:p>
+    <w:p xmlns:wp14="http://schemas.microsoft.com/office/word/2010/wordml" wp14:textId="77777777">
       <w:pPr>
         <w:pStyle w:val="Listenabsatz"/>
         <w:numPr>
@@ -628,7 +628,7 @@
         <w:t>(Ladekabel für Hub)</w:t>
       </w:r>
     </w:p>
-    <w:p>
+    <w:p xmlns:wp14="http://schemas.microsoft.com/office/word/2010/wordml" wp14:textId="77777777">
       <w:pPr>
         <w:rPr>
           <w:b/>
@@ -645,7 +645,7 @@
         <w:t xml:space="preserve">  </w:t>
       </w:r>
     </w:p>
-    <w:p>
+    <w:p xmlns:wp14="http://schemas.microsoft.com/office/word/2010/wordml" wp14:textId="77777777">
       <w:pPr>
         <w:rPr>
           <w:b/>
@@ -662,7 +662,7 @@
         <w:br w:type="page"/>
       </w:r>
     </w:p>
-    <w:p>
+    <w:p xmlns:wp14="http://schemas.microsoft.com/office/word/2010/wordml" wp14:textId="77777777">
       <w:pPr>
         <w:rPr>
           <w:b/>
@@ -671,15 +671,15 @@
         </w:rPr>
       </w:pPr>
     </w:p>
-    <w:p>
+    <w:p xmlns:wp14="http://schemas.microsoft.com/office/word/2010/wordml" wp14:textId="77777777">
       <w:pPr>
         <w:pStyle w:val="berschrift1"/>
         <w:rPr>
           <w:u w:val="single"/>
         </w:rPr>
       </w:pPr>
-      <w:bookmarkStart w:id="1" w:name="_Toc127785278"/>
-      <w:bookmarkStart w:id="2" w:name="_GoBack"/>
+      <w:bookmarkStart w:name="_Toc127785278" w:id="1"/>
+      <w:bookmarkStart w:name="_GoBack" w:id="2"/>
       <w:bookmarkEnd w:id="2"/>
       <w:r>
         <w:rPr>
@@ -695,7 +695,7 @@
       </w:r>
       <w:bookmarkEnd w:id="1"/>
     </w:p>
-    <w:p>
+    <w:p xmlns:wp14="http://schemas.microsoft.com/office/word/2010/wordml" wp14:textId="77777777">
       <w:pPr>
         <w:pStyle w:val="Listenabsatz"/>
         <w:numPr>
@@ -722,7 +722,7 @@
         <w:t>ode)</w:t>
       </w:r>
     </w:p>
-    <w:p>
+    <w:p xmlns:wp14="http://schemas.microsoft.com/office/word/2010/wordml" wp14:textId="77777777">
       <w:pPr>
         <w:pStyle w:val="Listenabsatz"/>
         <w:numPr>
@@ -734,7 +734,7 @@
           <w:szCs w:val="24"/>
         </w:rPr>
       </w:pPr>
-      <w:hyperlink r:id="rId8" w:history="1">
+      <w:hyperlink w:history="1" r:id="rId8">
         <w:r>
           <w:rPr>
             <w:rStyle w:val="Hyperlink"/>
@@ -752,7 +752,7 @@
         <w:t xml:space="preserve"> </w:t>
       </w:r>
     </w:p>
-    <w:p>
+    <w:p xmlns:wp14="http://schemas.microsoft.com/office/word/2010/wordml" wp14:textId="77777777">
       <w:pPr>
         <w:pStyle w:val="Listenabsatz"/>
         <w:numPr>
@@ -779,7 +779,7 @@
         <w:t>ode</w:t>
       </w:r>
     </w:p>
-    <w:p>
+    <w:p xmlns:wp14="http://schemas.microsoft.com/office/word/2010/wordml" wp14:textId="77777777">
       <w:pPr>
         <w:pStyle w:val="Listenabsatz"/>
         <w:numPr>
@@ -791,7 +791,7 @@
           <w:szCs w:val="24"/>
         </w:rPr>
       </w:pPr>
-      <w:hyperlink r:id="rId9" w:history="1">
+      <w:hyperlink w:history="1" r:id="rId9">
         <w:r>
           <w:rPr>
             <w:rStyle w:val="Hyperlink"/>
@@ -809,7 +809,7 @@
         <w:t xml:space="preserve"> </w:t>
       </w:r>
     </w:p>
-    <w:p>
+    <w:p xmlns:wp14="http://schemas.microsoft.com/office/word/2010/wordml" wp14:textId="77777777">
       <w:pPr>
         <w:pStyle w:val="Listenabsatz"/>
         <w:numPr>
@@ -836,7 +836,7 @@
         <w:t>ode</w:t>
       </w:r>
     </w:p>
-    <w:p>
+    <w:p xmlns:wp14="http://schemas.microsoft.com/office/word/2010/wordml" wp14:textId="77777777">
       <w:pPr>
         <w:pStyle w:val="Listenabsatz"/>
         <w:numPr>
@@ -848,7 +848,7 @@
           <w:szCs w:val="24"/>
         </w:rPr>
       </w:pPr>
-      <w:hyperlink r:id="rId10" w:history="1">
+      <w:hyperlink w:history="1" r:id="rId10">
         <w:r>
           <w:rPr>
             <w:rStyle w:val="Hyperlink"/>
@@ -859,7 +859,7 @@
         </w:r>
       </w:hyperlink>
     </w:p>
-    <w:p>
+    <w:p xmlns:wp14="http://schemas.microsoft.com/office/word/2010/wordml" wp14:textId="77777777">
       <w:pPr>
         <w:pStyle w:val="Listenabsatz"/>
         <w:numPr>
@@ -871,7 +871,7 @@
           <w:szCs w:val="24"/>
         </w:rPr>
       </w:pPr>
-      <w:hyperlink r:id="rId11" w:history="1">
+      <w:hyperlink w:history="1" r:id="rId11">
         <w:r>
           <w:rPr>
             <w:rStyle w:val="Hyperlink"/>
@@ -882,7 +882,7 @@
         </w:r>
       </w:hyperlink>
     </w:p>
-    <w:p>
+    <w:p xmlns:wp14="http://schemas.microsoft.com/office/word/2010/wordml" wp14:textId="77777777">
       <w:pPr>
         <w:pStyle w:val="Listenabsatz"/>
         <w:numPr>
@@ -894,7 +894,7 @@
           <w:szCs w:val="24"/>
         </w:rPr>
       </w:pPr>
-      <w:hyperlink r:id="rId12" w:history="1">
+      <w:hyperlink w:history="1" r:id="rId12">
         <w:r>
           <w:rPr>
             <w:rStyle w:val="Hyperlink"/>
@@ -912,7 +912,7 @@
         <w:t xml:space="preserve"> </w:t>
       </w:r>
     </w:p>
-    <w:p>
+    <w:p xmlns:wp14="http://schemas.microsoft.com/office/word/2010/wordml" wp14:textId="77777777">
       <w:pPr>
         <w:pStyle w:val="Listenabsatz"/>
         <w:numPr>
@@ -946,7 +946,7 @@
         <w:t>ode</w:t>
       </w:r>
     </w:p>
-    <w:p>
+    <w:p xmlns:wp14="http://schemas.microsoft.com/office/word/2010/wordml" wp14:textId="77777777">
       <w:pPr>
         <w:pStyle w:val="Listenabsatz"/>
         <w:numPr>
@@ -958,7 +958,7 @@
           <w:szCs w:val="24"/>
         </w:rPr>
       </w:pPr>
-      <w:hyperlink r:id="rId13" w:history="1">
+      <w:hyperlink w:history="1" r:id="rId13">
         <w:r>
           <w:rPr>
             <w:rStyle w:val="Hyperlink"/>
@@ -976,7 +976,7 @@
         <w:t xml:space="preserve"> </w:t>
       </w:r>
     </w:p>
-    <w:p>
+    <w:p xmlns:wp14="http://schemas.microsoft.com/office/word/2010/wordml" wp14:textId="77777777">
       <w:pPr>
         <w:pStyle w:val="Listenabsatz"/>
         <w:numPr>
@@ -996,7 +996,7 @@
         <w:t>Python</w:t>
       </w:r>
     </w:p>
-    <w:p>
+    <w:p xmlns:wp14="http://schemas.microsoft.com/office/word/2010/wordml" wp14:textId="77777777">
       <w:pPr>
         <w:pStyle w:val="Listenabsatz"/>
         <w:numPr>
@@ -1008,7 +1008,7 @@
           <w:szCs w:val="24"/>
         </w:rPr>
       </w:pPr>
-      <w:hyperlink r:id="rId14" w:history="1">
+      <w:hyperlink w:history="1" r:id="rId14">
         <w:r>
           <w:rPr>
             <w:rStyle w:val="Hyperlink"/>
@@ -1019,15 +1019,15 @@
         </w:r>
       </w:hyperlink>
     </w:p>
-    <w:p>
-      <w:pPr>
-        <w:rPr>
-          <w:sz w:val="24"/>
-          <w:szCs w:val="24"/>
-        </w:rPr>
-      </w:pPr>
-    </w:p>
-    <w:p>
+    <w:p xmlns:wp14="http://schemas.microsoft.com/office/word/2010/wordml" wp14:textId="77777777">
+      <w:pPr>
+        <w:rPr>
+          <w:sz w:val="24"/>
+          <w:szCs w:val="24"/>
+        </w:rPr>
+      </w:pPr>
+    </w:p>
+    <w:p xmlns:wp14="http://schemas.microsoft.com/office/word/2010/wordml" wp14:textId="77777777">
       <w:pPr>
         <w:pStyle w:val="Listenabsatz"/>
         <w:numPr>
@@ -1075,7 +1075,7 @@
         <w:t xml:space="preserve"> package</w:t>
       </w:r>
     </w:p>
-    <w:p>
+    <w:p xmlns:wp14="http://schemas.microsoft.com/office/word/2010/wordml" wp14:textId="77777777">
       <w:pPr>
         <w:pStyle w:val="Listenabsatz"/>
         <w:numPr>
@@ -1095,7 +1095,7 @@
         <w:t xml:space="preserve"> Windows Taste </w:t>
       </w:r>
     </w:p>
-    <w:p>
+    <w:p xmlns:wp14="http://schemas.microsoft.com/office/word/2010/wordml" wp14:textId="77777777">
       <w:pPr>
         <w:pStyle w:val="Listenabsatz"/>
         <w:numPr>
@@ -1115,7 +1115,7 @@
         <w:t xml:space="preserve"> „cmd“ eingeben</w:t>
       </w:r>
     </w:p>
-    <w:p>
+    <w:p xmlns:wp14="http://schemas.microsoft.com/office/word/2010/wordml" wp14:textId="77777777">
       <w:pPr>
         <w:pStyle w:val="Listenabsatz"/>
         <w:numPr>
@@ -1142,7 +1142,7 @@
         <w:t>ingabeaufforderung öffnen</w:t>
       </w:r>
     </w:p>
-    <w:p>
+    <w:p xmlns:wp14="http://schemas.microsoft.com/office/word/2010/wordml" wp14:textId="77777777">
       <w:pPr>
         <w:pStyle w:val="Listenabsatz"/>
         <w:numPr>
@@ -1162,7 +1162,7 @@
         <w:t>überprüfen ob pip installiert ist („pip help“ eingeben)</w:t>
       </w:r>
     </w:p>
-    <w:p>
+    <w:p xmlns:wp14="http://schemas.microsoft.com/office/word/2010/wordml" wp14:textId="77777777">
       <w:pPr>
         <w:pStyle w:val="Listenabsatz"/>
         <w:numPr>
@@ -1182,7 +1182,7 @@
         <w:t xml:space="preserve"> wenn es einen Fehler gibt ist es nicht installiert</w:t>
       </w:r>
     </w:p>
-    <w:p>
+    <w:p xmlns:wp14="http://schemas.microsoft.com/office/word/2010/wordml" wp14:textId="77777777">
       <w:pPr>
         <w:pStyle w:val="Listenabsatz"/>
         <w:numPr>
@@ -1201,7 +1201,7 @@
         </w:rPr>
         <w:t xml:space="preserve"> </w:t>
       </w:r>
-      <w:hyperlink r:id="rId15" w:history="1">
+      <w:hyperlink w:history="1" r:id="rId15">
         <w:r>
           <w:rPr>
             <w:rStyle w:val="Hyperlink"/>
@@ -1219,7 +1219,7 @@
         <w:t xml:space="preserve"> (eine Schritt für Schritt Anleitung zur Installation)</w:t>
       </w:r>
     </w:p>
-    <w:p>
+    <w:p xmlns:wp14="http://schemas.microsoft.com/office/word/2010/wordml" wp14:textId="77777777">
       <w:pPr>
         <w:pStyle w:val="Listenabsatz"/>
         <w:numPr>
@@ -1239,7 +1239,7 @@
         <w:t>wenn es keinen Fehler gibt ist pip installiert</w:t>
       </w:r>
     </w:p>
-    <w:p>
+    <w:p xmlns:wp14="http://schemas.microsoft.com/office/word/2010/wordml" wp14:textId="77777777">
       <w:pPr>
         <w:pStyle w:val="Listenabsatz"/>
         <w:numPr>
@@ -1275,7 +1275,7 @@
         <w:t>“ eingeben und warten bis es fertig installiert ist</w:t>
       </w:r>
     </w:p>
-    <w:p>
+    <w:p xmlns:wp14="http://schemas.microsoft.com/office/word/2010/wordml" wp14:textId="77777777" wp14:noSpellErr="1">
       <w:pPr>
         <w:pStyle w:val="Listenabsatz"/>
         <w:numPr>
@@ -1292,7 +1292,63 @@
           <w:sz w:val="24"/>
           <w:szCs w:val="24"/>
         </w:rPr>
-        <w:t>einmal „pip install windows-curses“ eingeben und warten, bis das package installiert ist</w:t>
+        <w:t>einmal „</w:t>
+      </w:r>
+      <w:r>
+        <w:rPr>
+          <w:sz w:val="24"/>
+          <w:szCs w:val="24"/>
+        </w:rPr>
+        <w:t>pip</w:t>
+      </w:r>
+      <w:r>
+        <w:rPr>
+          <w:sz w:val="24"/>
+          <w:szCs w:val="24"/>
+        </w:rPr>
+        <w:t xml:space="preserve"> </w:t>
+      </w:r>
+      <w:r>
+        <w:rPr>
+          <w:sz w:val="24"/>
+          <w:szCs w:val="24"/>
+        </w:rPr>
+        <w:t>install</w:t>
+      </w:r>
+      <w:r>
+        <w:rPr>
+          <w:sz w:val="24"/>
+          <w:szCs w:val="24"/>
+        </w:rPr>
+        <w:t xml:space="preserve"> windows-</w:t>
+      </w:r>
+      <w:r>
+        <w:rPr>
+          <w:sz w:val="24"/>
+          <w:szCs w:val="24"/>
+        </w:rPr>
+        <w:t>curses</w:t>
+      </w:r>
+      <w:r>
+        <w:rPr>
+          <w:sz w:val="24"/>
+          <w:szCs w:val="24"/>
+        </w:rPr>
+        <w:t xml:space="preserve">“ eingeben und warten, bis das </w:t>
+      </w:r>
+      <w:r>
+        <w:rPr>
+          <w:sz w:val="24"/>
+          <w:szCs w:val="24"/>
+        </w:rPr>
+        <w:t>package</w:t>
+      </w:r>
+      <w:r>
+        <w:rPr>
+          <w:sz w:val="24"/>
+          <w:szCs w:val="24"/>
+        </w:rPr>
+        <w:t xml:space="preserve"> installiert ist</w:t>
       </w:r>
     </w:p>
     <w:p>
@@ -1312,10 +1368,66 @@
           <w:sz w:val="24"/>
           <w:szCs w:val="24"/>
         </w:rPr>
-        <w:t>„pip list“ eingeben</w:t>
-      </w:r>
-    </w:p>
-    <w:p>
+        <w:t>Einmal „</w:t>
+      </w:r>
+      <w:r>
+        <w:rPr>
+          <w:sz w:val="24"/>
+          <w:szCs w:val="24"/>
+        </w:rPr>
+        <w:t>pip</w:t>
+      </w:r>
+      <w:r>
+        <w:rPr>
+          <w:sz w:val="24"/>
+          <w:szCs w:val="24"/>
+        </w:rPr>
+        <w:t xml:space="preserve"> </w:t>
+      </w:r>
+      <w:r>
+        <w:rPr>
+          <w:sz w:val="24"/>
+          <w:szCs w:val="24"/>
+        </w:rPr>
+        <w:t>install</w:t>
+      </w:r>
+      <w:r>
+        <w:rPr>
+          <w:sz w:val="24"/>
+          <w:szCs w:val="24"/>
+        </w:rPr>
+        <w:t xml:space="preserve"> </w:t>
+      </w:r>
+      <w:r>
+        <w:rPr>
+          <w:sz w:val="24"/>
+          <w:szCs w:val="24"/>
+        </w:rPr>
+        <w:t>pillow</w:t>
+      </w:r>
+      <w:r>
+        <w:rPr>
+          <w:sz w:val="24"/>
+          <w:szCs w:val="24"/>
+        </w:rPr>
+        <w:t xml:space="preserve">” eingeben und warten, bis das </w:t>
+      </w:r>
+      <w:r>
+        <w:rPr>
+          <w:sz w:val="24"/>
+          <w:szCs w:val="24"/>
+        </w:rPr>
+        <w:t>package</w:t>
+      </w:r>
+      <w:r>
+        <w:rPr>
+          <w:sz w:val="24"/>
+          <w:szCs w:val="24"/>
+        </w:rPr>
+        <w:t xml:space="preserve"> installiert ist</w:t>
+      </w:r>
+    </w:p>
+    <w:p xmlns:wp14="http://schemas.microsoft.com/office/word/2010/wordml" wp14:textId="77777777">
       <w:pPr>
         <w:pStyle w:val="Listenabsatz"/>
         <w:numPr>
@@ -1332,10 +1444,30 @@
           <w:sz w:val="24"/>
           <w:szCs w:val="24"/>
         </w:rPr>
+        <w:t>„pip list“ eingeben</w:t>
+      </w:r>
+    </w:p>
+    <w:p xmlns:wp14="http://schemas.microsoft.com/office/word/2010/wordml" wp14:textId="77777777">
+      <w:pPr>
+        <w:pStyle w:val="Listenabsatz"/>
+        <w:numPr>
+          <w:ilvl w:val="1"/>
+          <w:numId w:val="1"/>
+        </w:numPr>
+        <w:rPr>
+          <w:sz w:val="24"/>
+          <w:szCs w:val="24"/>
+        </w:rPr>
+      </w:pPr>
+      <w:r>
+        <w:rPr>
+          <w:sz w:val="24"/>
+          <w:szCs w:val="24"/>
+        </w:rPr>
         <w:t xml:space="preserve"> wenn es so aussieht hat alles funktioniert</w:t>
       </w:r>
     </w:p>
-    <w:p>
+    <w:p xmlns:wp14="http://schemas.microsoft.com/office/word/2010/wordml" wp14:textId="77777777">
       <w:pPr>
         <w:pStyle w:val="Listenabsatz"/>
         <w:ind w:left="1440"/>
@@ -1352,7 +1484,7 @@
           <w:lang w:eastAsia="de-DE"/>
         </w:rPr>
         <w:drawing>
-          <wp:inline distT="0" distB="0" distL="0" distR="0">
+          <wp:inline xmlns:wp14="http://schemas.microsoft.com/office/word/2010/wordprocessingDrawing" distT="0" distB="0" distL="0" distR="0" wp14:anchorId="21EF15D8" wp14:editId="7777777">
             <wp:extent cx="1905266" cy="1238423"/>
             <wp:effectExtent l="0" t="0" r="0" b="0"/>
             <wp:docPr id="1" name="Grafik 1"/>
@@ -1394,7 +1526,7 @@
         </w:drawing>
       </w:r>
     </w:p>
-    <w:p>
+    <w:p xmlns:wp14="http://schemas.microsoft.com/office/word/2010/wordml" wp14:textId="77777777">
       <w:pPr>
         <w:pStyle w:val="Listenabsatz"/>
         <w:ind w:left="1440"/>
@@ -1404,7 +1536,7 @@
         </w:rPr>
       </w:pPr>
     </w:p>
-    <w:p>
+    <w:p xmlns:wp14="http://schemas.microsoft.com/office/word/2010/wordml" wp14:textId="77777777">
       <w:pPr>
         <w:rPr>
           <w:sz w:val="32"/>
@@ -1419,24 +1551,23 @@
         <w:br w:type="page"/>
       </w:r>
     </w:p>
-    <w:p>
+    <w:p xmlns:wp14="http://schemas.microsoft.com/office/word/2010/wordml" wp14:textId="77777777">
       <w:pPr>
         <w:pStyle w:val="berschrift1"/>
         <w:rPr>
           <w:u w:val="single"/>
         </w:rPr>
       </w:pPr>
-      <w:bookmarkStart w:id="3" w:name="_Toc127785279"/>
+      <w:bookmarkStart w:name="_Toc127785279" w:id="3"/>
       <w:r>
         <w:rPr>
           <w:u w:val="single"/>
         </w:rPr>
-        <w:lastRenderedPageBreak/>
         <w:t>3.Erste Verbindung von Stein und PC</w:t>
       </w:r>
       <w:bookmarkEnd w:id="3"/>
     </w:p>
-    <w:p>
+    <w:p xmlns:wp14="http://schemas.microsoft.com/office/word/2010/wordml" wp14:textId="77777777">
       <w:pPr>
         <w:pStyle w:val="Listenabsatz"/>
         <w:numPr>
@@ -1456,7 +1587,7 @@
         <w:t>Lego Hub starten (auf die mittlere Taste drücken, bis sie leuchtet)</w:t>
       </w:r>
     </w:p>
-    <w:p>
+    <w:p xmlns:wp14="http://schemas.microsoft.com/office/word/2010/wordml" wp14:textId="77777777">
       <w:pPr>
         <w:pStyle w:val="Listenabsatz"/>
         <w:numPr>
@@ -1490,7 +1621,7 @@
         <w:t xml:space="preserve"> gehen</w:t>
       </w:r>
     </w:p>
-    <w:p>
+    <w:p xmlns:wp14="http://schemas.microsoft.com/office/word/2010/wordml" wp14:textId="77777777">
       <w:pPr>
         <w:pStyle w:val="Listenabsatz"/>
         <w:numPr>
@@ -1510,7 +1641,7 @@
         <w:t>Auf die Taste oben rechts auf dem Hub mit dem Bluetooth Symbol drücken</w:t>
       </w:r>
     </w:p>
-    <w:p>
+    <w:p xmlns:wp14="http://schemas.microsoft.com/office/word/2010/wordml" wp14:textId="77777777">
       <w:pPr>
         <w:pStyle w:val="Listenabsatz"/>
         <w:numPr>
@@ -1530,7 +1661,7 @@
         <w:t>Auf „Bluetooth- oder anderes Gerät hinzufügen“ klicken</w:t>
       </w:r>
     </w:p>
-    <w:p>
+    <w:p xmlns:wp14="http://schemas.microsoft.com/office/word/2010/wordml" wp14:textId="77777777">
       <w:pPr>
         <w:pStyle w:val="Listenabsatz"/>
         <w:numPr>
@@ -1550,7 +1681,7 @@
         <w:t>Auf die erste Auswahlmöglichkeit: „Bluetooth“ klicken</w:t>
       </w:r>
     </w:p>
-    <w:p>
+    <w:p xmlns:wp14="http://schemas.microsoft.com/office/word/2010/wordml" wp14:textId="77777777">
       <w:pPr>
         <w:pStyle w:val="Listenabsatz"/>
         <w:numPr>
@@ -1570,7 +1701,7 @@
         <w:t>Warten, bis ein „unbekanntes Gerät“ auftaucht und mit diesem Verbinden</w:t>
       </w:r>
     </w:p>
-    <w:p>
+    <w:p xmlns:wp14="http://schemas.microsoft.com/office/word/2010/wordml" wp14:textId="77777777">
       <w:pPr>
         <w:pStyle w:val="Listenabsatz"/>
         <w:rPr>
@@ -1586,7 +1717,7 @@
           <w:lang w:eastAsia="de-DE"/>
         </w:rPr>
         <w:drawing>
-          <wp:inline distT="0" distB="0" distL="0" distR="0">
+          <wp:inline xmlns:wp14="http://schemas.microsoft.com/office/word/2010/wordprocessingDrawing" distT="0" distB="0" distL="0" distR="0" wp14:anchorId="299A94A9" wp14:editId="7777777">
             <wp:extent cx="3412151" cy="3952875"/>
             <wp:effectExtent l="0" t="0" r="0" b="0"/>
             <wp:docPr id="3" name="Grafik 3"/>
@@ -1628,23 +1759,37 @@
         </w:drawing>
       </w:r>
     </w:p>
-    <w:p>
-      <w:pPr>
-        <w:pStyle w:val="Listenabsatz"/>
-        <w:rPr>
-          <w:sz w:val="24"/>
-          <w:szCs w:val="32"/>
-        </w:rPr>
-      </w:pPr>
-      <w:r>
-        <w:rPr>
-          <w:sz w:val="24"/>
-          <w:szCs w:val="32"/>
-        </w:rPr>
-        <w:t>Wenn dieses Fenster aufgeht hat alles funktioniert und der Hub ist einsatzbereit</w:t>
-      </w:r>
-    </w:p>
-    <w:p>
+    <w:p xmlns:wp14="http://schemas.microsoft.com/office/word/2010/wordml" wp14:textId="6680935C">
+      <w:pPr>
+        <w:pStyle w:val="Listenabsatz"/>
+        <w:rPr>
+          <w:sz w:val="24"/>
+          <w:szCs w:val="24"/>
+        </w:rPr>
+      </w:pPr>
+      <w:r>
+        <w:rPr>
+          <w:sz w:val="24"/>
+          <w:szCs w:val="24"/>
+        </w:rPr>
+        <w:t xml:space="preserve">Wenn dieses Fenster </w:t>
+      </w:r>
+      <w:r>
+        <w:rPr>
+          <w:sz w:val="24"/>
+          <w:szCs w:val="24"/>
+        </w:rPr>
+        <w:t>aufgeht,</w:t>
+      </w:r>
+      <w:r>
+        <w:rPr>
+          <w:sz w:val="24"/>
+          <w:szCs w:val="24"/>
+        </w:rPr>
+        <w:t xml:space="preserve"> hat alles funktioniert und der Hub ist einsatzbereit</w:t>
+      </w:r>
+    </w:p>
+    <w:p xmlns:wp14="http://schemas.microsoft.com/office/word/2010/wordml" wp14:textId="77777777">
       <w:pPr>
         <w:rPr>
           <w:sz w:val="24"/>
@@ -1659,19 +1804,18 @@
         <w:br w:type="page"/>
       </w:r>
     </w:p>
-    <w:p>
+    <w:p xmlns:wp14="http://schemas.microsoft.com/office/word/2010/wordml" wp14:textId="77777777">
       <w:pPr>
         <w:pStyle w:val="berschrift1"/>
         <w:rPr>
           <w:u w:val="single"/>
         </w:rPr>
       </w:pPr>
-      <w:bookmarkStart w:id="4" w:name="_Toc127785280"/>
+      <w:bookmarkStart w:name="_Toc127785280" w:id="4"/>
       <w:r>
         <w:rPr>
           <w:u w:val="single"/>
         </w:rPr>
-        <w:lastRenderedPageBreak/>
         <w:t>4.</w:t>
       </w:r>
       <w:r>
@@ -1682,7 +1826,7 @@
       </w:r>
       <w:bookmarkEnd w:id="4"/>
     </w:p>
-    <w:p>
+    <w:p xmlns:wp14="http://schemas.microsoft.com/office/word/2010/wordml" wp14:textId="77777777">
       <w:pPr>
         <w:pStyle w:val="Listenabsatz"/>
         <w:numPr>
@@ -1702,7 +1846,7 @@
         <w:t>Visual Studio Code starten</w:t>
       </w:r>
     </w:p>
-    <w:p>
+    <w:p xmlns:wp14="http://schemas.microsoft.com/office/word/2010/wordml" wp14:textId="77777777">
       <w:pPr>
         <w:pStyle w:val="Listenabsatz"/>
         <w:numPr>
@@ -1822,7 +1966,7 @@
         <w:t xml:space="preserve"> öffnen</w:t>
       </w:r>
     </w:p>
-    <w:p>
+    <w:p xmlns:wp14="http://schemas.microsoft.com/office/word/2010/wordml" wp14:textId="77777777">
       <w:pPr>
         <w:pStyle w:val="Listenabsatz"/>
         <w:numPr>
@@ -1842,7 +1986,7 @@
         <w:t>Die Datei „GUI“ ausführen</w:t>
       </w:r>
     </w:p>
-    <w:p>
+    <w:p xmlns:wp14="http://schemas.microsoft.com/office/word/2010/wordml" wp14:textId="77777777">
       <w:pPr>
         <w:pStyle w:val="Listenabsatz"/>
         <w:numPr>
@@ -1869,7 +2013,7 @@
         <w:t xml:space="preserve"> / Buttons in diesem Programm)</w:t>
       </w:r>
     </w:p>
-    <w:p>
+    <w:p xmlns:wp14="http://schemas.microsoft.com/office/word/2010/wordml" wp14:textId="59C11B9A">
       <w:pPr>
         <w:pStyle w:val="Listenabsatz"/>
         <w:numPr>
@@ -1878,97 +2022,32 @@
         </w:numPr>
         <w:rPr>
           <w:sz w:val="24"/>
-          <w:szCs w:val="32"/>
-        </w:rPr>
-      </w:pPr>
-      <w:r>
-        <w:rPr>
-          <w:sz w:val="24"/>
-          <w:szCs w:val="32"/>
-        </w:rPr>
-        <w:t>Auf „Start“ klicken und ein weiteres Fenster öffnet sich</w:t>
-      </w:r>
-      <w:r>
-        <w:rPr>
-          <w:sz w:val="24"/>
-          <w:szCs w:val="32"/>
-        </w:rPr>
-        <w:t>. F</w:t>
-      </w:r>
-      <w:r>
-        <w:rPr>
-          <w:sz w:val="24"/>
-          <w:szCs w:val="32"/>
-        </w:rPr>
-        <w:t xml:space="preserve">ür den freien </w:t>
-      </w:r>
-      <w:r>
-        <w:rPr>
-          <w:sz w:val="24"/>
-          <w:szCs w:val="32"/>
-        </w:rPr>
-        <w:t>(</w:t>
-      </w:r>
-      <w:proofErr w:type="spellStart"/>
-      <w:r>
-        <w:rPr>
-          <w:sz w:val="24"/>
-          <w:szCs w:val="32"/>
-        </w:rPr>
-        <w:t>Fernsteuerungs</w:t>
-      </w:r>
-      <w:proofErr w:type="spellEnd"/>
-      <w:r>
-        <w:rPr>
-          <w:sz w:val="24"/>
-          <w:szCs w:val="32"/>
-        </w:rPr>
-        <w:t xml:space="preserve"> Modus) auf „Frei</w:t>
-      </w:r>
-      <w:r>
-        <w:rPr>
-          <w:sz w:val="24"/>
-          <w:szCs w:val="32"/>
-        </w:rPr>
-        <w:t>“ klicken</w:t>
-      </w:r>
-      <w:r>
-        <w:rPr>
-          <w:sz w:val="24"/>
-          <w:szCs w:val="32"/>
-        </w:rPr>
-        <w:t xml:space="preserve"> und</w:t>
-      </w:r>
-      <w:r>
-        <w:rPr>
-          <w:sz w:val="24"/>
-          <w:szCs w:val="32"/>
-        </w:rPr>
-        <w:t xml:space="preserve"> für den automatischen Modus</w:t>
-      </w:r>
-      <w:r>
-        <w:rPr>
-          <w:sz w:val="24"/>
-          <w:szCs w:val="32"/>
-        </w:rPr>
-        <w:t xml:space="preserve"> auf „F</w:t>
-      </w:r>
-      <w:r>
-        <w:rPr>
-          <w:sz w:val="24"/>
-          <w:szCs w:val="32"/>
-        </w:rPr>
-        <w:t>eld“ klicken</w:t>
-      </w:r>
-      <w:r>
-        <w:rPr>
-          <w:sz w:val="24"/>
-          <w:szCs w:val="32"/>
-        </w:rPr>
-        <w:t>.</w:t>
-      </w:r>
-    </w:p>
-    <w:p>
+          <w:szCs w:val="24"/>
+        </w:rPr>
+      </w:pPr>
+      <w:r>
+        <w:rPr>
+          <w:sz w:val="24"/>
+          <w:szCs w:val="24"/>
+        </w:rPr>
+        <w:t>Auf „Start“ klicken und ein weiteres Fenster öffnet sich. Für den freien (</w:t>
+      </w:r>
+      <w:r>
+        <w:rPr>
+          <w:sz w:val="24"/>
+          <w:szCs w:val="24"/>
+        </w:rPr>
+        <w:t>Fernsteuerung</w:t>
+      </w:r>
+      <w:r>
+        <w:rPr>
+          <w:sz w:val="24"/>
+          <w:szCs w:val="24"/>
+        </w:rPr>
+        <w:t xml:space="preserve"> Modus) auf „Frei“ klicken und für den automatischen Modus auf „Feld“ klicken.</w:t>
+      </w:r>
+    </w:p>
+    <w:p xmlns:wp14="http://schemas.microsoft.com/office/word/2010/wordml" wp14:textId="1C8C7AE7">
       <w:pPr>
         <w:pStyle w:val="Listenabsatz"/>
         <w:numPr>
@@ -1977,60 +2056,46 @@
         </w:numPr>
         <w:rPr>
           <w:sz w:val="24"/>
-          <w:szCs w:val="32"/>
-        </w:rPr>
-      </w:pPr>
-      <w:r>
-        <w:rPr>
-          <w:sz w:val="24"/>
-          <w:szCs w:val="32"/>
-        </w:rPr>
-        <w:t>Wenn auf Frei</w:t>
-      </w:r>
-      <w:r>
-        <w:rPr>
-          <w:sz w:val="24"/>
-          <w:szCs w:val="32"/>
-        </w:rPr>
-        <w:t xml:space="preserve"> geklickt wurde öffnet sich ein Fenster und im Visual Studio Code Terminal wird nach ein paar Sekunden etwas stehen</w:t>
-      </w:r>
-      <w:r>
-        <w:rPr>
-          <w:sz w:val="24"/>
-          <w:szCs w:val="32"/>
-        </w:rPr>
-        <w:t>. Wenn das Licht vorne am Feldschwarm an geht ist er bereit ferngesteuert zu werden.</w:t>
-      </w:r>
-      <w:r>
-        <w:rPr>
-          <w:sz w:val="24"/>
-          <w:szCs w:val="32"/>
-        </w:rPr>
-        <w:t xml:space="preserve"> </w:t>
-      </w:r>
-      <w:r>
-        <w:rPr>
-          <w:sz w:val="24"/>
-          <w:szCs w:val="32"/>
-        </w:rPr>
-        <w:t>D</w:t>
-      </w:r>
-      <w:r>
-        <w:rPr>
-          <w:sz w:val="24"/>
-          <w:szCs w:val="32"/>
-        </w:rPr>
-        <w:t>er Hub macht bei dem ersten starten de</w:t>
-      </w:r>
-      <w:r>
-        <w:rPr>
-          <w:sz w:val="24"/>
-          <w:szCs w:val="32"/>
-        </w:rPr>
-        <w:t>s Programmes immer ein Geräusch.</w:t>
-      </w:r>
-    </w:p>
-    <w:p>
+          <w:szCs w:val="24"/>
+        </w:rPr>
+      </w:pPr>
+      <w:r>
+        <w:rPr>
+          <w:sz w:val="24"/>
+          <w:szCs w:val="24"/>
+        </w:rPr>
+        <w:t xml:space="preserve">Wenn auf Frei geklickt wurde, öffnet sich ein Fenster und im Visual Studio Code Terminal wird nach ein paar Sekunden auf der linken </w:t>
+      </w:r>
+      <w:r>
+        <w:rPr>
+          <w:sz w:val="24"/>
+          <w:szCs w:val="24"/>
+        </w:rPr>
+        <w:t>seite</w:t>
+      </w:r>
+      <w:r>
+        <w:rPr>
+          <w:sz w:val="24"/>
+          <w:szCs w:val="24"/>
+        </w:rPr>
+        <w:t xml:space="preserve"> eine Karte, und rechts der Anstellwinkel von der Steuerung, die Geschwindigkeit der Antriebsräder, und der Abstand zu einem Objekt der vom Entfernungsmesser berechnet stehen. der Roboter kann erst betätigt </w:t>
+      </w:r>
+      <w:r>
+        <w:rPr>
+          <w:sz w:val="24"/>
+          <w:szCs w:val="24"/>
+        </w:rPr>
+        <w:t>werden,</w:t>
+      </w:r>
+      <w:r>
+        <w:rPr>
+          <w:sz w:val="24"/>
+          <w:szCs w:val="24"/>
+        </w:rPr>
+        <w:t xml:space="preserve"> nachdem er den Anstellwinkel von der Steuerung berechnet hat. Der Hub macht bei dem ersten Starten des Programmes immer ein Geräusch.</w:t>
+      </w:r>
+    </w:p>
+    <w:p xmlns:wp14="http://schemas.microsoft.com/office/word/2010/wordml" wp14:textId="77777777">
       <w:pPr>
         <w:pStyle w:val="Listenabsatz"/>
         <w:numPr>
@@ -2050,7 +2115,7 @@
         <w:t>Steuerung:</w:t>
       </w:r>
     </w:p>
-    <w:p>
+    <w:p xmlns:wp14="http://schemas.microsoft.com/office/word/2010/wordml" wp14:textId="77777777">
       <w:pPr>
         <w:pStyle w:val="Listenabsatz"/>
         <w:numPr>
@@ -2070,7 +2135,7 @@
         <w:t>w – vorwärts fahren</w:t>
       </w:r>
     </w:p>
-    <w:p>
+    <w:p xmlns:wp14="http://schemas.microsoft.com/office/word/2010/wordml" wp14:textId="77777777">
       <w:pPr>
         <w:pStyle w:val="Listenabsatz"/>
         <w:numPr>
@@ -2090,7 +2155,7 @@
         <w:t>s – rückwärts fahren</w:t>
       </w:r>
     </w:p>
-    <w:p>
+    <w:p xmlns:wp14="http://schemas.microsoft.com/office/word/2010/wordml" wp14:textId="77777777">
       <w:pPr>
         <w:pStyle w:val="Listenabsatz"/>
         <w:numPr>
@@ -2110,7 +2175,7 @@
         <w:t>a – links lenken</w:t>
       </w:r>
     </w:p>
-    <w:p>
+    <w:p xmlns:wp14="http://schemas.microsoft.com/office/word/2010/wordml" wp14:textId="77777777">
       <w:pPr>
         <w:pStyle w:val="Listenabsatz"/>
         <w:numPr>
@@ -2130,7 +2195,7 @@
         <w:t>d – rechts lenken (Steuerung zentriert sich nicht automatisch)</w:t>
       </w:r>
     </w:p>
-    <w:p>
+    <w:p xmlns:wp14="http://schemas.microsoft.com/office/word/2010/wordml" wp14:textId="77777777">
       <w:pPr>
         <w:pStyle w:val="Listenabsatz"/>
         <w:numPr>
@@ -2150,7 +2215,7 @@
         <w:t>f – Arbeitsgerät absenken</w:t>
       </w:r>
     </w:p>
-    <w:p>
+    <w:p xmlns:wp14="http://schemas.microsoft.com/office/word/2010/wordml" wp14:textId="77777777">
       <w:pPr>
         <w:pStyle w:val="Listenabsatz"/>
         <w:numPr>
@@ -2170,7 +2235,7 @@
         <w:t>r – Arbeitsgerät anheben</w:t>
       </w:r>
     </w:p>
-    <w:p>
+    <w:p xmlns:wp14="http://schemas.microsoft.com/office/word/2010/wordml" wp14:textId="77777777">
       <w:pPr>
         <w:pStyle w:val="Listenabsatz"/>
         <w:numPr>
@@ -2190,7 +2255,7 @@
         <w:t>y – Chassis absenken</w:t>
       </w:r>
     </w:p>
-    <w:p>
+    <w:p xmlns:wp14="http://schemas.microsoft.com/office/word/2010/wordml" wp14:textId="77777777">
       <w:pPr>
         <w:pStyle w:val="Listenabsatz"/>
         <w:numPr>
@@ -2205,7 +2270,7 @@
       <w:r>
         <w:rPr>
           <w:sz w:val="24"/>
-          <w:szCs w:val="32"/>
+          <w:szCs w:val="24"/>
         </w:rPr>
         <w:t>x – Chassis anheben</w:t>
       </w:r>
@@ -2219,56 +2284,102 @@
         </w:numPr>
         <w:rPr>
           <w:sz w:val="24"/>
-          <w:szCs w:val="32"/>
-        </w:rPr>
-      </w:pPr>
-      <w:r>
-        <w:rPr>
-          <w:sz w:val="24"/>
-          <w:szCs w:val="32"/>
+          <w:szCs w:val="24"/>
+        </w:rPr>
+      </w:pPr>
+      <w:r>
+        <w:rPr>
+          <w:sz w:val="24"/>
+          <w:szCs w:val="24"/>
+        </w:rPr>
+        <w:t xml:space="preserve">In der </w:t>
+      </w:r>
+      <w:r>
+        <w:rPr>
+          <w:sz w:val="24"/>
+          <w:szCs w:val="24"/>
+        </w:rPr>
+        <w:t>Karte</w:t>
+      </w:r>
+      <w:r>
+        <w:rPr>
+          <w:sz w:val="24"/>
+          <w:szCs w:val="24"/>
+        </w:rPr>
+        <w:t xml:space="preserve"> wird die zurückgelegene strecke angezeigt, und es werden die Gegenstände angezeigt, die vom Entfernungsmesser gefunden worden sind</w:t>
+      </w:r>
+    </w:p>
+    <w:p xmlns:wp14="http://schemas.microsoft.com/office/word/2010/wordml" wp14:textId="5AF9F22C">
+      <w:pPr>
+        <w:pStyle w:val="Listenabsatz"/>
+        <w:numPr>
+          <w:ilvl w:val="1"/>
+          <w:numId w:val="2"/>
+        </w:numPr>
+        <w:rPr>
+          <w:sz w:val="24"/>
+          <w:szCs w:val="24"/>
+        </w:rPr>
+      </w:pPr>
+      <w:r>
+        <w:rPr>
+          <w:sz w:val="24"/>
+          <w:szCs w:val="24"/>
         </w:rPr>
         <w:t>wenn d</w:t>
       </w:r>
       <w:r>
         <w:rPr>
           <w:sz w:val="24"/>
-          <w:szCs w:val="32"/>
+          <w:szCs w:val="24"/>
         </w:rPr>
         <w:t>as Programm beendet werden soll, einfach auf den „</w:t>
       </w:r>
-      <w:proofErr w:type="spellStart"/>
-      <w:r>
-        <w:rPr>
-          <w:sz w:val="24"/>
-          <w:szCs w:val="32"/>
+      <w:r>
+        <w:rPr>
+          <w:sz w:val="24"/>
+          <w:szCs w:val="24"/>
         </w:rPr>
         <w:t>quit</w:t>
       </w:r>
-      <w:proofErr w:type="spellEnd"/>
-      <w:r>
-        <w:rPr>
-          <w:sz w:val="24"/>
-          <w:szCs w:val="32"/>
-        </w:rPr>
-        <w:t>“ Button klicken und alle Fenster schließen. Wenn alles funktioniert hat sollte das Licht vorne am Feldschwarm ausgehen</w:t>
-      </w:r>
-      <w:r>
-        <w:rPr>
-          <w:sz w:val="24"/>
-          <w:szCs w:val="32"/>
+      <w:r>
+        <w:rPr>
+          <w:sz w:val="24"/>
+          <w:szCs w:val="24"/>
+        </w:rPr>
+        <w:t xml:space="preserve">“ Button klicken und alle Fenster schließen. Wenn alles funktioniert </w:t>
+      </w:r>
+      <w:r>
+        <w:rPr>
+          <w:sz w:val="24"/>
+          <w:szCs w:val="24"/>
+        </w:rPr>
+        <w:t>hat,</w:t>
+      </w:r>
+      <w:r>
+        <w:rPr>
+          <w:sz w:val="24"/>
+          <w:szCs w:val="24"/>
+        </w:rPr>
+        <w:t xml:space="preserve"> sollte das Licht vorne am Feldschwarm ausgehen</w:t>
+      </w:r>
+      <w:r>
+        <w:rPr>
+          <w:sz w:val="24"/>
+          <w:szCs w:val="24"/>
         </w:rPr>
         <w:t>.</w:t>
       </w:r>
     </w:p>
-    <w:p>
-      <w:pPr>
-        <w:rPr>
-          <w:sz w:val="24"/>
-          <w:szCs w:val="32"/>
-        </w:rPr>
-      </w:pPr>
-    </w:p>
-    <w:p>
+    <w:p xmlns:wp14="http://schemas.microsoft.com/office/word/2010/wordml" wp14:textId="77777777">
+      <w:pPr>
+        <w:rPr>
+          <w:sz w:val="24"/>
+          <w:szCs w:val="32"/>
+        </w:rPr>
+      </w:pPr>
+    </w:p>
+    <w:p xmlns:wp14="http://schemas.microsoft.com/office/word/2010/wordml" wp14:textId="7A7219C1">
       <w:pPr>
         <w:pStyle w:val="Listenabsatz"/>
         <w:numPr>
@@ -2277,46 +2388,32 @@
         </w:numPr>
         <w:rPr>
           <w:sz w:val="24"/>
-          <w:szCs w:val="32"/>
-        </w:rPr>
-      </w:pPr>
-      <w:r>
-        <w:rPr>
-          <w:sz w:val="24"/>
-          <w:szCs w:val="32"/>
-        </w:rPr>
-        <w:t>wenn auf F</w:t>
-      </w:r>
-      <w:r>
-        <w:rPr>
-          <w:sz w:val="24"/>
-          <w:szCs w:val="32"/>
-        </w:rPr>
-        <w:t>eld geklickt wurde wird si</w:t>
-      </w:r>
-      <w:r>
-        <w:rPr>
-          <w:sz w:val="24"/>
-          <w:szCs w:val="32"/>
-        </w:rPr>
-        <w:t>ch ein weiteres Fenster öffnen. I</w:t>
-      </w:r>
-      <w:r>
-        <w:rPr>
-          <w:sz w:val="24"/>
-          <w:szCs w:val="32"/>
-        </w:rPr>
-        <w:t>n diesem werden dann Feldbreite und –länge eingetragen und das Programm gestartet</w:t>
-      </w:r>
-      <w:r>
-        <w:rPr>
-          <w:sz w:val="24"/>
-          <w:szCs w:val="32"/>
-        </w:rPr>
-        <w:t>.</w:t>
-      </w:r>
-    </w:p>
-    <w:p>
+          <w:szCs w:val="24"/>
+        </w:rPr>
+      </w:pPr>
+      <w:r>
+        <w:rPr>
+          <w:sz w:val="24"/>
+          <w:szCs w:val="24"/>
+        </w:rPr>
+        <w:t xml:space="preserve">wenn auf Feld geklickt </w:t>
+      </w:r>
+      <w:r>
+        <w:rPr>
+          <w:sz w:val="24"/>
+          <w:szCs w:val="24"/>
+        </w:rPr>
+        <w:t>wurde,</w:t>
+      </w:r>
+      <w:r>
+        <w:rPr>
+          <w:sz w:val="24"/>
+          <w:szCs w:val="24"/>
+        </w:rPr>
+        <w:t xml:space="preserve"> wird sich ein weiteres Fenster öffnen. In diesem werden dann Feldbreite und –länge eingetragen und das Programm gestartet.</w:t>
+      </w:r>
+    </w:p>
+    <w:p xmlns:wp14="http://schemas.microsoft.com/office/word/2010/wordml" wp14:textId="77777777">
       <w:pPr>
         <w:pStyle w:val="Listenabsatz"/>
         <w:numPr>
@@ -2331,7 +2428,7 @@
       <w:r>
         <w:rPr>
           <w:sz w:val="24"/>
-          <w:szCs w:val="32"/>
+          <w:szCs w:val="24"/>
         </w:rPr>
         <w:t>Bei Start des Programms wird der Feldschwarm beginnen sich alleine zu bewegen und das „Feld“ abzufahren.</w:t>
       </w:r>
@@ -2345,18 +2442,32 @@
         </w:numPr>
         <w:rPr>
           <w:sz w:val="24"/>
-          <w:szCs w:val="32"/>
-        </w:rPr>
-      </w:pPr>
-      <w:r>
-        <w:rPr>
-          <w:sz w:val="24"/>
-          <w:szCs w:val="32"/>
-        </w:rPr>
-        <w:t>Wenn der Feldschwarm das Feld fertig abgefahren hat wird auf der Statusanzeige „Fertig“ erscheinen und das Licht am vorderen Ende des Feldschwarms ausgehen.</w:t>
-      </w:r>
-    </w:p>
-    <w:p>
+          <w:szCs w:val="24"/>
+        </w:rPr>
+      </w:pPr>
+      <w:r>
+        <w:rPr>
+          <w:sz w:val="24"/>
+          <w:szCs w:val="24"/>
+        </w:rPr>
+        <w:t xml:space="preserve">In der Karte werden in blau die Wendemanöver angezeigt, und in Rot die </w:t>
+      </w:r>
+      <w:r>
+        <w:rPr>
+          <w:sz w:val="24"/>
+          <w:szCs w:val="24"/>
+        </w:rPr>
+        <w:t>auf dem Feld</w:t>
+      </w:r>
+      <w:r>
+        <w:rPr>
+          <w:sz w:val="24"/>
+          <w:szCs w:val="24"/>
+        </w:rPr>
+        <w:t xml:space="preserve"> zurückgelegene strecke</w:t>
+      </w:r>
+    </w:p>
+    <w:p xmlns:wp14="http://schemas.microsoft.com/office/word/2010/wordml" wp14:textId="2BEAF4B3">
       <w:pPr>
         <w:pStyle w:val="Listenabsatz"/>
         <w:numPr>
@@ -2365,18 +2476,52 @@
         </w:numPr>
         <w:rPr>
           <w:sz w:val="24"/>
-          <w:szCs w:val="32"/>
-        </w:rPr>
-      </w:pPr>
-      <w:r>
-        <w:rPr>
-          <w:sz w:val="24"/>
-          <w:szCs w:val="32"/>
+          <w:szCs w:val="24"/>
+        </w:rPr>
+      </w:pPr>
+      <w:r>
+        <w:rPr>
+          <w:sz w:val="24"/>
+          <w:szCs w:val="24"/>
+        </w:rPr>
+        <w:t xml:space="preserve">Wenn der Feldschwarm das Feld fertig abgefahren </w:t>
+      </w:r>
+      <w:r>
+        <w:rPr>
+          <w:sz w:val="24"/>
+          <w:szCs w:val="24"/>
+        </w:rPr>
+        <w:t>hat,</w:t>
+      </w:r>
+      <w:r>
+        <w:rPr>
+          <w:sz w:val="24"/>
+          <w:szCs w:val="24"/>
+        </w:rPr>
+        <w:t xml:space="preserve"> wird auf der Statusanzeige „Fertig“ erscheinen und das Licht am vorderen Ende des Feldschwarms ausgehen.</w:t>
+      </w:r>
+    </w:p>
+    <w:p xmlns:wp14="http://schemas.microsoft.com/office/word/2010/wordml" wp14:textId="77777777">
+      <w:pPr>
+        <w:pStyle w:val="Listenabsatz"/>
+        <w:numPr>
+          <w:ilvl w:val="1"/>
+          <w:numId w:val="7"/>
+        </w:numPr>
+        <w:rPr>
+          <w:sz w:val="24"/>
+          <w:szCs w:val="32"/>
+        </w:rPr>
+      </w:pPr>
+      <w:r>
+        <w:rPr>
+          <w:sz w:val="24"/>
+          <w:szCs w:val="24"/>
         </w:rPr>
         <w:t>Das Fenster kann geschlossen werden und erneut begonnen werden.</w:t>
       </w:r>
     </w:p>
-    <w:p>
+    <w:p xmlns:wp14="http://schemas.microsoft.com/office/word/2010/wordml" wp14:textId="77777777">
       <w:pPr>
         <w:rPr>
           <w:b/>
@@ -2395,7 +2540,7 @@
         <w:br w:type="page"/>
       </w:r>
     </w:p>
-    <w:p>
+    <w:p xmlns:wp14="http://schemas.microsoft.com/office/word/2010/wordml" wp14:textId="77777777">
       <w:pPr>
         <w:rPr>
           <w:b/>
@@ -2405,14 +2550,14 @@
         </w:rPr>
       </w:pPr>
     </w:p>
-    <w:p>
+    <w:p xmlns:wp14="http://schemas.microsoft.com/office/word/2010/wordml" wp14:textId="77777777">
       <w:pPr>
         <w:pStyle w:val="berschrift1"/>
         <w:rPr>
           <w:u w:val="single"/>
         </w:rPr>
       </w:pPr>
-      <w:bookmarkStart w:id="5" w:name="_Toc127785281"/>
+      <w:bookmarkStart w:name="_Toc127785281" w:id="5"/>
       <w:r>
         <w:rPr>
           <w:u w:val="single"/>
@@ -2433,7 +2578,7 @@
       </w:r>
       <w:bookmarkEnd w:id="5"/>
     </w:p>
-    <w:p>
+    <w:p xmlns:wp14="http://schemas.microsoft.com/office/word/2010/wordml" wp14:textId="77777777">
       <w:pPr>
         <w:pStyle w:val="Listenabsatz"/>
         <w:numPr>
@@ -2478,7 +2623,7 @@
         <w:t xml:space="preserve"> 10060] Ein Verbindungsversuch ist fehlgeschlagen, da die Gegenstelle nach einer bestimmten Zeitspanne nicht richtig reagiert hat, oder die hergestellte Verbindung war fehlerhaft, da der</w:t>
       </w:r>
     </w:p>
-    <w:p>
+    <w:p xmlns:wp14="http://schemas.microsoft.com/office/word/2010/wordml" wp14:textId="77777777">
       <w:pPr>
         <w:pStyle w:val="Listenabsatz"/>
         <w:rPr>
@@ -2494,7 +2639,7 @@
         <w:t>verbundene Host nicht reagiert hat</w:t>
       </w:r>
     </w:p>
-    <w:p>
+    <w:p xmlns:wp14="http://schemas.microsoft.com/office/word/2010/wordml" wp14:textId="77777777">
       <w:pPr>
         <w:pStyle w:val="Listenabsatz"/>
         <w:numPr>
@@ -2514,7 +2659,7 @@
         <w:t>Der Hub ist aus gegangen dies passiert, wenn der Hub für eine bestimmte Zeit inaktiv war und keine Anweisungen erhalten hat. Einfach den Hub starten und es sollte wieder funktionieren</w:t>
       </w:r>
     </w:p>
-    <w:p>
+    <w:p xmlns:wp14="http://schemas.microsoft.com/office/word/2010/wordml" wp14:textId="77777777">
       <w:pPr>
         <w:rPr>
           <w:b/>
@@ -2533,19 +2678,18 @@
         <w:br w:type="page"/>
       </w:r>
     </w:p>
-    <w:p>
+    <w:p xmlns:wp14="http://schemas.microsoft.com/office/word/2010/wordml" wp14:textId="77777777">
       <w:pPr>
         <w:pStyle w:val="berschrift1"/>
         <w:rPr>
           <w:u w:val="single"/>
         </w:rPr>
       </w:pPr>
-      <w:bookmarkStart w:id="6" w:name="_Toc127785282"/>
+      <w:bookmarkStart w:name="_Toc127785282" w:id="6"/>
       <w:r>
         <w:rPr>
           <w:u w:val="single"/>
         </w:rPr>
-        <w:lastRenderedPageBreak/>
         <w:t>6</w:t>
       </w:r>
       <w:r>
@@ -2580,7 +2724,7 @@
       </w:r>
       <w:bookmarkEnd w:id="6"/>
     </w:p>
-    <w:p>
+    <w:p xmlns:wp14="http://schemas.microsoft.com/office/word/2010/wordml" wp14:textId="77777777">
       <w:pPr>
         <w:rPr>
           <w:color w:val="0070C0"/>
@@ -2621,7 +2765,7 @@
         <w:t>mögliche Erweiterung</w:t>
       </w:r>
     </w:p>
-    <w:p>
+    <w:p xmlns:wp14="http://schemas.microsoft.com/office/word/2010/wordml" wp14:textId="77777777">
       <w:pPr>
         <w:rPr>
           <w:sz w:val="28"/>
@@ -2657,7 +2801,7 @@
         <w:t xml:space="preserve"> (Automatischer Modus):</w:t>
       </w:r>
     </w:p>
-    <w:p>
+    <w:p xmlns:wp14="http://schemas.microsoft.com/office/word/2010/wordml" wp14:textId="77777777">
       <w:pPr>
         <w:pStyle w:val="Listenabsatz"/>
         <w:numPr>
@@ -2679,7 +2823,7 @@
         <w:t>Programmablauf des abfahren des Feldes durch mangelnde Tests konnten noch keine Fehler festgestellt werden</w:t>
       </w:r>
     </w:p>
-    <w:p>
+    <w:p xmlns:wp14="http://schemas.microsoft.com/office/word/2010/wordml" wp14:textId="77777777">
       <w:pPr>
         <w:pStyle w:val="Listenabsatz"/>
         <w:numPr>
@@ -2701,7 +2845,7 @@
         <w:t>Die Feldlänge und –breite Angaben können entnommen und umgerechnet werden</w:t>
       </w:r>
     </w:p>
-    <w:p>
+    <w:p xmlns:wp14="http://schemas.microsoft.com/office/word/2010/wordml" wp14:textId="77777777" wp14:noSpellErr="1">
       <w:pPr>
         <w:pStyle w:val="Listenabsatz"/>
         <w:numPr>
@@ -2709,21 +2853,21 @@
           <w:numId w:val="4"/>
         </w:numPr>
         <w:rPr>
+          <w:color w:val="70AD47" w:themeColor="accent6" w:themeTint="FF" w:themeShade="FF"/>
+          <w:sz w:val="24"/>
+          <w:szCs w:val="24"/>
+        </w:rPr>
+      </w:pPr>
+      <w:r>
+        <w:rPr>
           <w:color w:val="92D050"/>
           <w:sz w:val="24"/>
-          <w:szCs w:val="32"/>
-        </w:rPr>
-      </w:pPr>
-      <w:r>
-        <w:rPr>
-          <w:color w:val="92D050"/>
-          <w:sz w:val="24"/>
-          <w:szCs w:val="32"/>
+          <w:szCs w:val="24"/>
         </w:rPr>
         <w:t>Grundstruktur des Programms</w:t>
       </w:r>
     </w:p>
-    <w:p>
+    <w:p xmlns:wp14="http://schemas.microsoft.com/office/word/2010/wordml" wp14:textId="77777777" wp14:noSpellErr="1">
       <w:pPr>
         <w:pStyle w:val="Listenabsatz"/>
         <w:numPr>
@@ -2731,44 +2875,45 @@
           <w:numId w:val="4"/>
         </w:numPr>
         <w:rPr>
-          <w:sz w:val="24"/>
-          <w:szCs w:val="32"/>
-        </w:rPr>
-      </w:pPr>
-      <w:r>
-        <w:rPr>
-          <w:color w:val="159BFF"/>
-          <w:sz w:val="24"/>
-          <w:szCs w:val="32"/>
+          <w:color w:val="70AD47" w:themeColor="accent6" w:themeTint="FF" w:themeShade="FF"/>
+          <w:sz w:val="24"/>
+          <w:szCs w:val="24"/>
+        </w:rPr>
+      </w:pPr>
+      <w:r>
+        <w:rPr>
+          <w:color w:val="70AD47" w:themeColor="accent6" w:themeTint="FF" w:themeShade="FF"/>
+          <w:sz w:val="24"/>
+          <w:szCs w:val="24"/>
         </w:rPr>
         <w:t xml:space="preserve">Ein turtle Programm </w:t>
       </w:r>
       <w:r>
         <w:rPr>
-          <w:color w:val="159BFF"/>
-          <w:sz w:val="24"/>
-          <w:szCs w:val="32"/>
+          <w:color w:val="70AD47" w:themeColor="accent6" w:themeTint="FF" w:themeShade="FF"/>
+          <w:sz w:val="24"/>
+          <w:szCs w:val="24"/>
         </w:rPr>
         <w:t>schreiben, welches zeigt, wo der Feldschwarm</w:t>
       </w:r>
       <w:r>
         <w:rPr>
-          <w:color w:val="159BFF"/>
-          <w:sz w:val="24"/>
-          <w:szCs w:val="32"/>
+          <w:color w:val="70AD47" w:themeColor="accent6" w:themeTint="FF" w:themeShade="FF"/>
+          <w:sz w:val="24"/>
+          <w:szCs w:val="24"/>
         </w:rPr>
         <w:t xml:space="preserve"> sich auf dem Feld befindet</w:t>
       </w:r>
       <w:r>
         <w:rPr>
-          <w:color w:val="159BFF"/>
-          <w:sz w:val="24"/>
-          <w:szCs w:val="32"/>
+          <w:color w:val="70AD47" w:themeColor="accent6" w:themeTint="FF" w:themeShade="FF"/>
+          <w:sz w:val="24"/>
+          <w:szCs w:val="24"/>
         </w:rPr>
         <w:t xml:space="preserve"> und was schon abgefahren wurde</w:t>
       </w:r>
     </w:p>
-    <w:p>
+    <w:p xmlns:wp14="http://schemas.microsoft.com/office/word/2010/wordml" wp14:textId="77777777" wp14:noSpellErr="1">
       <w:pPr>
         <w:pStyle w:val="Listenabsatz"/>
         <w:numPr>
@@ -2776,20 +2921,21 @@
           <w:numId w:val="4"/>
         </w:numPr>
         <w:rPr>
-          <w:sz w:val="24"/>
-          <w:szCs w:val="32"/>
-        </w:rPr>
-      </w:pPr>
-      <w:r>
-        <w:rPr>
-          <w:color w:val="159BFF"/>
-          <w:sz w:val="24"/>
-          <w:szCs w:val="32"/>
+          <w:color w:val="70AD47" w:themeColor="accent6" w:themeTint="FF" w:themeShade="FF"/>
+          <w:sz w:val="24"/>
+          <w:szCs w:val="24"/>
+        </w:rPr>
+      </w:pPr>
+      <w:r>
+        <w:rPr>
+          <w:color w:val="70AD47" w:themeColor="accent6" w:themeTint="FF" w:themeShade="FF"/>
+          <w:sz w:val="24"/>
+          <w:szCs w:val="24"/>
         </w:rPr>
         <w:t>Abstandssensor beim Fahren mit einbeziehen</w:t>
       </w:r>
     </w:p>
-    <w:p>
+    <w:p xmlns:wp14="http://schemas.microsoft.com/office/word/2010/wordml" wp14:textId="77777777">
       <w:pPr>
         <w:pStyle w:val="Listenabsatz"/>
         <w:numPr>
@@ -2818,7 +2964,7 @@
         <w:t>, wie der Feldschwarm wenden soll</w:t>
       </w:r>
     </w:p>
-    <w:p>
+    <w:p xmlns:wp14="http://schemas.microsoft.com/office/word/2010/wordml" wp14:textId="77777777">
       <w:pPr>
         <w:pStyle w:val="Listenabsatz"/>
         <w:numPr>
@@ -2839,7 +2985,7 @@
         <w:t>Eine Auswahlmöglichkeit für verschiedene Feldformen</w:t>
       </w:r>
     </w:p>
-    <w:p>
+    <w:p xmlns:wp14="http://schemas.microsoft.com/office/word/2010/wordml" wp14:textId="77777777">
       <w:pPr>
         <w:rPr>
           <w:sz w:val="28"/>
@@ -2861,7 +3007,7 @@
         <w:t xml:space="preserve"> (Ferngesteuerter Modus):</w:t>
       </w:r>
     </w:p>
-    <w:p>
+    <w:p xmlns:wp14="http://schemas.microsoft.com/office/word/2010/wordml" wp14:textId="77777777">
       <w:pPr>
         <w:pStyle w:val="Listenabsatz"/>
         <w:numPr>
@@ -2883,7 +3029,7 @@
         <w:t>Grundstruktur und alle Funktionen des Feldschwarm Modells</w:t>
       </w:r>
     </w:p>
-    <w:p>
+    <w:p xmlns:wp14="http://schemas.microsoft.com/office/word/2010/wordml" wp14:textId="77777777">
       <w:pPr>
         <w:pStyle w:val="Listenabsatz"/>
         <w:numPr>
@@ -2891,39 +3037,37 @@
           <w:numId w:val="8"/>
         </w:numPr>
         <w:rPr>
+          <w:color w:val="70AD47" w:themeColor="accent6" w:themeTint="FF" w:themeShade="FF"/>
+          <w:sz w:val="24"/>
+          <w:szCs w:val="24"/>
+        </w:rPr>
+      </w:pPr>
+      <w:r>
+        <w:rPr>
           <w:color w:val="92D050"/>
           <w:sz w:val="24"/>
-          <w:szCs w:val="32"/>
-        </w:rPr>
-      </w:pPr>
+          <w:szCs w:val="24"/>
+        </w:rPr>
+        <w:t>Einfache Beendung des Programms (durch z.B. einen Button anstatt von „</w:t>
+      </w:r>
       <w:r>
         <w:rPr>
           <w:color w:val="92D050"/>
           <w:sz w:val="24"/>
-          <w:szCs w:val="32"/>
-        </w:rPr>
-        <w:t>Einfache Beendung des Programms (durch z.B. einen Button anstatt von „</w:t>
-      </w:r>
-      <w:proofErr w:type="spellStart"/>
+          <w:szCs w:val="24"/>
+        </w:rPr>
+        <w:t>quit</w:t>
+      </w:r>
       <w:r>
         <w:rPr>
           <w:color w:val="92D050"/>
           <w:sz w:val="24"/>
-          <w:szCs w:val="32"/>
-        </w:rPr>
-        <w:t>quit</w:t>
-      </w:r>
-      <w:proofErr w:type="spellEnd"/>
-      <w:r>
-        <w:rPr>
-          <w:color w:val="92D050"/>
-          <w:sz w:val="24"/>
-          <w:szCs w:val="32"/>
+          <w:szCs w:val="24"/>
         </w:rPr>
         <w:t>“ im Terminal)</w:t>
       </w:r>
     </w:p>
-    <w:p>
+    <w:p xmlns:wp14="http://schemas.microsoft.com/office/word/2010/wordml" wp14:textId="77777777" wp14:noSpellErr="1">
       <w:pPr>
         <w:pStyle w:val="Listenabsatz"/>
         <w:numPr>
@@ -2931,21 +3075,21 @@
           <w:numId w:val="8"/>
         </w:numPr>
         <w:rPr>
-          <w:color w:val="92D050"/>
-          <w:sz w:val="24"/>
-          <w:szCs w:val="32"/>
-        </w:rPr>
-      </w:pPr>
-      <w:r>
-        <w:rPr>
-          <w:color w:val="159BFF"/>
-          <w:sz w:val="24"/>
-          <w:szCs w:val="32"/>
+          <w:color w:val="70AD47" w:themeColor="accent6" w:themeTint="FF" w:themeShade="FF"/>
+          <w:sz w:val="24"/>
+          <w:szCs w:val="24"/>
+        </w:rPr>
+      </w:pPr>
+      <w:r>
+        <w:rPr>
+          <w:color w:val="70AD47" w:themeColor="accent6" w:themeTint="FF" w:themeShade="FF"/>
+          <w:sz w:val="24"/>
+          <w:szCs w:val="24"/>
         </w:rPr>
         <w:t>Vielleicht Zustands Anzeige der Motoren Sensoren usw. im Free Fenster während laufen des Programmes</w:t>
       </w:r>
     </w:p>
-    <w:p>
+    <w:p xmlns:wp14="http://schemas.microsoft.com/office/word/2010/wordml" wp14:textId="77777777">
       <w:pPr>
         <w:rPr>
           <w:sz w:val="28"/>
@@ -2960,7 +3104,7 @@
         <w:t>Grundprogramm:</w:t>
       </w:r>
     </w:p>
-    <w:p>
+    <w:p xmlns:wp14="http://schemas.microsoft.com/office/word/2010/wordml" wp14:textId="77777777">
       <w:pPr>
         <w:pStyle w:val="Listenabsatz"/>
         <w:numPr>
@@ -2998,7 +3142,7 @@
         <w:t xml:space="preserve"> fertig</w:t>
       </w:r>
     </w:p>
-    <w:p>
+    <w:p xmlns:wp14="http://schemas.microsoft.com/office/word/2010/wordml" wp14:textId="77777777">
       <w:pPr>
         <w:pStyle w:val="Listenabsatz"/>
         <w:numPr>
@@ -3020,7 +3164,7 @@
         <w:t>Überarbeitung der GUI, damit sie „ansprechender“ aussieht</w:t>
       </w:r>
     </w:p>
-    <w:p>
+    <w:p xmlns:wp14="http://schemas.microsoft.com/office/word/2010/wordml" wp14:textId="77777777">
       <w:pPr>
         <w:pStyle w:val="Listenabsatz"/>
         <w:numPr>
@@ -3042,7 +3186,7 @@
         <w:t>Bessere Ordnung und möglicherweise Überarbeitung des Codes / Ablaufs (Integrierung einer Zustandsmaschine)</w:t>
       </w:r>
     </w:p>
-    <w:p>
+    <w:p xmlns:wp14="http://schemas.microsoft.com/office/word/2010/wordml" wp14:textId="77777777">
       <w:pPr>
         <w:ind w:left="360"/>
         <w:rPr>
@@ -3058,7 +3202,7 @@
         <w:t>Modell:</w:t>
       </w:r>
     </w:p>
-    <w:p>
+    <w:p xmlns:wp14="http://schemas.microsoft.com/office/word/2010/wordml" wp14:textId="77777777">
       <w:pPr>
         <w:pStyle w:val="Listenabsatz"/>
         <w:numPr>
@@ -3079,7 +3223,7 @@
         <w:t>Funktionen des Modells fertig</w:t>
       </w:r>
     </w:p>
-    <w:p>
+    <w:p xmlns:wp14="http://schemas.microsoft.com/office/word/2010/wordml" wp14:textId="77777777">
       <w:pPr>
         <w:pStyle w:val="Listenabsatz"/>
         <w:numPr>
@@ -3100,7 +3244,7 @@
         <w:t>Überarbeitung des Getriebes zur Anhebung bzw. Absenkung der Chassis</w:t>
       </w:r>
     </w:p>
-    <w:p>
+    <w:p xmlns:wp14="http://schemas.microsoft.com/office/word/2010/wordml" wp14:textId="77777777">
       <w:pPr>
         <w:pStyle w:val="Listenabsatz"/>
         <w:numPr>
@@ -3129,7 +3273,7 @@
         <w:t>s</w:t>
       </w:r>
     </w:p>
-    <w:p>
+    <w:p xmlns:wp14="http://schemas.microsoft.com/office/word/2010/wordml" wp14:textId="77777777">
       <w:pPr>
         <w:pStyle w:val="Listenabsatz"/>
         <w:numPr>
@@ -3158,47 +3302,47 @@
         <w:t>farbliche Überarbeitung der Sichtbaren Elemente</w:t>
       </w:r>
     </w:p>
-    <w:p>
-      <w:pPr>
-        <w:rPr>
-          <w:sz w:val="24"/>
-          <w:szCs w:val="32"/>
-        </w:rPr>
-      </w:pPr>
-    </w:p>
-    <w:p>
-      <w:pPr>
-        <w:rPr>
-          <w:sz w:val="24"/>
-          <w:szCs w:val="32"/>
-        </w:rPr>
-      </w:pPr>
-    </w:p>
-    <w:p>
-      <w:pPr>
-        <w:rPr>
-          <w:sz w:val="24"/>
-          <w:szCs w:val="32"/>
-        </w:rPr>
-      </w:pPr>
-    </w:p>
-    <w:p>
-      <w:pPr>
-        <w:rPr>
-          <w:sz w:val="24"/>
-          <w:szCs w:val="32"/>
-        </w:rPr>
-      </w:pPr>
-    </w:p>
-    <w:p>
-      <w:pPr>
-        <w:rPr>
-          <w:sz w:val="24"/>
-          <w:szCs w:val="32"/>
-        </w:rPr>
-      </w:pPr>
-    </w:p>
-    <w:p>
+    <w:p xmlns:wp14="http://schemas.microsoft.com/office/word/2010/wordml" wp14:textId="77777777">
+      <w:pPr>
+        <w:rPr>
+          <w:sz w:val="24"/>
+          <w:szCs w:val="32"/>
+        </w:rPr>
+      </w:pPr>
+    </w:p>
+    <w:p xmlns:wp14="http://schemas.microsoft.com/office/word/2010/wordml" wp14:textId="77777777">
+      <w:pPr>
+        <w:rPr>
+          <w:sz w:val="24"/>
+          <w:szCs w:val="32"/>
+        </w:rPr>
+      </w:pPr>
+    </w:p>
+    <w:p xmlns:wp14="http://schemas.microsoft.com/office/word/2010/wordml" wp14:textId="77777777">
+      <w:pPr>
+        <w:rPr>
+          <w:sz w:val="24"/>
+          <w:szCs w:val="32"/>
+        </w:rPr>
+      </w:pPr>
+    </w:p>
+    <w:p xmlns:wp14="http://schemas.microsoft.com/office/word/2010/wordml" wp14:textId="77777777">
+      <w:pPr>
+        <w:rPr>
+          <w:sz w:val="24"/>
+          <w:szCs w:val="32"/>
+        </w:rPr>
+      </w:pPr>
+    </w:p>
+    <w:p xmlns:wp14="http://schemas.microsoft.com/office/word/2010/wordml" wp14:textId="77777777">
+      <w:pPr>
+        <w:rPr>
+          <w:sz w:val="24"/>
+          <w:szCs w:val="32"/>
+        </w:rPr>
+      </w:pPr>
+    </w:p>
+    <w:p xmlns:wp14="http://schemas.microsoft.com/office/word/2010/wordml" wp14:textId="77777777">
       <w:pPr>
         <w:rPr>
           <w:sz w:val="24"/>
@@ -3213,7 +3357,7 @@
         <w:t>Für weitere Fragen:</w:t>
       </w:r>
     </w:p>
-    <w:p>
+    <w:p xmlns:wp14="http://schemas.microsoft.com/office/word/2010/wordml" wp14:textId="77777777">
       <w:pPr>
         <w:rPr>
           <w:sz w:val="24"/>
@@ -3230,7 +3374,7 @@
     </w:p>
     <w:sectPr>
       <w:footerReference w:type="default" r:id="rId18"/>
-      <w:pgSz w:w="11906" w:h="16838"/>
+      <w:pgSz w:w="11906" w:h="16838" w:orient="portrait"/>
       <w:pgMar w:top="1417" w:right="1417" w:bottom="1134" w:left="1417" w:header="708" w:footer="708" w:gutter="0"/>
       <w:cols w:space="708"/>
       <w:docGrid w:linePitch="360"/>
@@ -3242,7 +3386,7 @@
 <file path=word/endnotes.xml><?xml version="1.0" encoding="utf-8"?>
 <w:endnotes xmlns:wpc="http://schemas.microsoft.com/office/word/2010/wordprocessingCanvas" xmlns:cx="http://schemas.microsoft.com/office/drawing/2014/chartex" xmlns:cx1="http://schemas.microsoft.com/office/drawing/2015/9/8/chartex" xmlns:mc="http://schemas.openxmlformats.org/markup-compatibility/2006" xmlns:o="urn:schemas-microsoft-com:office:office" xmlns:r="http://schemas.openxmlformats.org/officeDocument/2006/relationships" xmlns:m="http://schemas.openxmlformats.org/officeDocument/2006/math" xmlns:v="urn:schemas-microsoft-com:vml" xmlns:wp14="http://schemas.microsoft.com/office/word/2010/wordprocessingDrawing" xmlns:wp="http://schemas.openxmlformats.org/drawingml/2006/wordprocessingDrawing" xmlns:w10="urn:schemas-microsoft-com:office:word" xmlns:w="http://schemas.openxmlformats.org/wordprocessingml/2006/main" xmlns:w14="http://schemas.microsoft.com/office/word/2010/wordml" xmlns:w15="http://schemas.microsoft.com/office/word/2012/wordml" xmlns:w16se="http://schemas.microsoft.com/office/word/2015/wordml/symex" xmlns:wpg="http://schemas.microsoft.com/office/word/2010/wordprocessingGroup" xmlns:wpi="http://schemas.microsoft.com/office/word/2010/wordprocessingInk" xmlns:wne="http://schemas.microsoft.com/office/word/2006/wordml" xmlns:wps="http://schemas.microsoft.com/office/word/2010/wordprocessingShape" mc:Ignorable="w14 w15 w16se wp14">
   <w:endnote w:type="separator" w:id="-1">
-    <w:p>
+    <w:p xmlns:wp14="http://schemas.microsoft.com/office/word/2010/wordml" wp14:textId="77777777">
       <w:pPr>
         <w:spacing w:after="0" w:line="240" w:lineRule="auto"/>
       </w:pPr>
@@ -3252,7 +3396,7 @@
     </w:p>
   </w:endnote>
   <w:endnote w:type="continuationSeparator" w:id="0">
-    <w:p>
+    <w:p xmlns:wp14="http://schemas.microsoft.com/office/word/2010/wordml" wp14:textId="77777777">
       <w:pPr>
         <w:spacing w:after="0" w:line="240" w:lineRule="auto"/>
       </w:pPr>
@@ -3276,7 +3420,7 @@
     </w:sdtPr>
     <w:sdtEndPr/>
     <w:sdtContent>
-      <w:p>
+      <w:p xmlns:wp14="http://schemas.microsoft.com/office/word/2010/wordml" wp14:textId="77777777">
         <w:pPr>
           <w:pStyle w:val="Fuzeile"/>
         </w:pPr>
@@ -3301,7 +3445,7 @@
       </w:p>
     </w:sdtContent>
   </w:sdt>
-  <w:p>
+  <w:p xmlns:wp14="http://schemas.microsoft.com/office/word/2010/wordml" wp14:textId="77777777">
     <w:pPr>
       <w:pStyle w:val="Fuzeile"/>
     </w:pPr>
@@ -3312,7 +3456,7 @@
 <file path=word/footnotes.xml><?xml version="1.0" encoding="utf-8"?>
 <w:footnotes xmlns:wpc="http://schemas.microsoft.com/office/word/2010/wordprocessingCanvas" xmlns:cx="http://schemas.microsoft.com/office/drawing/2014/chartex" xmlns:cx1="http://schemas.microsoft.com/office/drawing/2015/9/8/chartex" xmlns:mc="http://schemas.openxmlformats.org/markup-compatibility/2006" xmlns:o="urn:schemas-microsoft-com:office:office" xmlns:r="http://schemas.openxmlformats.org/officeDocument/2006/relationships" xmlns:m="http://schemas.openxmlformats.org/officeDocument/2006/math" xmlns:v="urn:schemas-microsoft-com:vml" xmlns:wp14="http://schemas.microsoft.com/office/word/2010/wordprocessingDrawing" xmlns:wp="http://schemas.openxmlformats.org/drawingml/2006/wordprocessingDrawing" xmlns:w10="urn:schemas-microsoft-com:office:word" xmlns:w="http://schemas.openxmlformats.org/wordprocessingml/2006/main" xmlns:w14="http://schemas.microsoft.com/office/word/2010/wordml" xmlns:w15="http://schemas.microsoft.com/office/word/2012/wordml" xmlns:w16se="http://schemas.microsoft.com/office/word/2015/wordml/symex" xmlns:wpg="http://schemas.microsoft.com/office/word/2010/wordprocessingGroup" xmlns:wpi="http://schemas.microsoft.com/office/word/2010/wordprocessingInk" xmlns:wne="http://schemas.microsoft.com/office/word/2006/wordml" xmlns:wps="http://schemas.microsoft.com/office/word/2010/wordprocessingShape" mc:Ignorable="w14 w15 w16se wp14">
   <w:footnote w:type="separator" w:id="-1">
-    <w:p>
+    <w:p xmlns:wp14="http://schemas.microsoft.com/office/word/2010/wordml" wp14:textId="77777777">
       <w:pPr>
         <w:spacing w:after="0" w:line="240" w:lineRule="auto"/>
       </w:pPr>
@@ -3322,7 +3466,7 @@
     </w:p>
   </w:footnote>
   <w:footnote w:type="continuationSeparator" w:id="0">
-    <w:p>
+    <w:p xmlns:wp14="http://schemas.microsoft.com/office/word/2010/wordml" wp14:textId="77777777">
       <w:pPr>
         <w:spacing w:after="0" w:line="240" w:lineRule="auto"/>
       </w:pPr>
@@ -3434,7 +3578,7 @@
         <w:ind w:left="720" w:hanging="360"/>
       </w:pPr>
       <w:rPr>
-        <w:rFonts w:ascii="Calibri" w:eastAsiaTheme="minorHAnsi" w:hAnsi="Calibri" w:cs="Calibri" w:hint="default"/>
+        <w:rFonts w:hint="default" w:ascii="Calibri" w:hAnsi="Calibri" w:cs="Calibri" w:eastAsiaTheme="minorHAnsi"/>
       </w:rPr>
     </w:lvl>
     <w:lvl w:ilvl="1" w:tplc="04070003" w:tentative="1">
@@ -3446,7 +3590,7 @@
         <w:ind w:left="1440" w:hanging="360"/>
       </w:pPr>
       <w:rPr>
-        <w:rFonts w:ascii="Courier New" w:hAnsi="Courier New" w:cs="Courier New" w:hint="default"/>
+        <w:rFonts w:hint="default" w:ascii="Courier New" w:hAnsi="Courier New" w:cs="Courier New"/>
       </w:rPr>
     </w:lvl>
     <w:lvl w:ilvl="2" w:tplc="04070005" w:tentative="1">
@@ -3458,7 +3602,7 @@
         <w:ind w:left="2160" w:hanging="360"/>
       </w:pPr>
       <w:rPr>
-        <w:rFonts w:ascii="Wingdings" w:hAnsi="Wingdings" w:hint="default"/>
+        <w:rFonts w:hint="default" w:ascii="Wingdings" w:hAnsi="Wingdings"/>
       </w:rPr>
     </w:lvl>
     <w:lvl w:ilvl="3" w:tplc="04070001" w:tentative="1">
@@ -3470,7 +3614,7 @@
         <w:ind w:left="2880" w:hanging="360"/>
       </w:pPr>
       <w:rPr>
-        <w:rFonts w:ascii="Symbol" w:hAnsi="Symbol" w:hint="default"/>
+        <w:rFonts w:hint="default" w:ascii="Symbol" w:hAnsi="Symbol"/>
       </w:rPr>
     </w:lvl>
     <w:lvl w:ilvl="4" w:tplc="04070003" w:tentative="1">
@@ -3482,7 +3626,7 @@
         <w:ind w:left="3600" w:hanging="360"/>
       </w:pPr>
       <w:rPr>
-        <w:rFonts w:ascii="Courier New" w:hAnsi="Courier New" w:cs="Courier New" w:hint="default"/>
+        <w:rFonts w:hint="default" w:ascii="Courier New" w:hAnsi="Courier New" w:cs="Courier New"/>
       </w:rPr>
     </w:lvl>
     <w:lvl w:ilvl="5" w:tplc="04070005" w:tentative="1">
@@ -3494,7 +3638,7 @@
         <w:ind w:left="4320" w:hanging="360"/>
       </w:pPr>
       <w:rPr>
-        <w:rFonts w:ascii="Wingdings" w:hAnsi="Wingdings" w:hint="default"/>
+        <w:rFonts w:hint="default" w:ascii="Wingdings" w:hAnsi="Wingdings"/>
       </w:rPr>
     </w:lvl>
     <w:lvl w:ilvl="6" w:tplc="04070001" w:tentative="1">
@@ -3506,7 +3650,7 @@
         <w:ind w:left="5040" w:hanging="360"/>
       </w:pPr>
       <w:rPr>
-        <w:rFonts w:ascii="Symbol" w:hAnsi="Symbol" w:hint="default"/>
+        <w:rFonts w:hint="default" w:ascii="Symbol" w:hAnsi="Symbol"/>
       </w:rPr>
     </w:lvl>
     <w:lvl w:ilvl="7" w:tplc="04070003" w:tentative="1">
@@ -3518,7 +3662,7 @@
         <w:ind w:left="5760" w:hanging="360"/>
       </w:pPr>
       <w:rPr>
-        <w:rFonts w:ascii="Courier New" w:hAnsi="Courier New" w:cs="Courier New" w:hint="default"/>
+        <w:rFonts w:hint="default" w:ascii="Courier New" w:hAnsi="Courier New" w:cs="Courier New"/>
       </w:rPr>
     </w:lvl>
     <w:lvl w:ilvl="8" w:tplc="04070005" w:tentative="1">
@@ -3530,7 +3674,7 @@
         <w:ind w:left="6480" w:hanging="360"/>
       </w:pPr>
       <w:rPr>
-        <w:rFonts w:ascii="Wingdings" w:hAnsi="Wingdings" w:hint="default"/>
+        <w:rFonts w:hint="default" w:ascii="Wingdings" w:hAnsi="Wingdings"/>
       </w:rPr>
     </w:lvl>
   </w:abstractNum>
@@ -3546,7 +3690,7 @@
         <w:ind w:left="1080" w:hanging="360"/>
       </w:pPr>
       <w:rPr>
-        <w:rFonts w:ascii="Calibri" w:eastAsiaTheme="minorHAnsi" w:hAnsi="Calibri" w:cs="Calibri" w:hint="default"/>
+        <w:rFonts w:hint="default" w:ascii="Calibri" w:hAnsi="Calibri" w:cs="Calibri" w:eastAsiaTheme="minorHAnsi"/>
       </w:rPr>
     </w:lvl>
     <w:lvl w:ilvl="1" w:tplc="04070003" w:tentative="1">
@@ -3558,7 +3702,7 @@
         <w:ind w:left="1800" w:hanging="360"/>
       </w:pPr>
       <w:rPr>
-        <w:rFonts w:ascii="Courier New" w:hAnsi="Courier New" w:cs="Courier New" w:hint="default"/>
+        <w:rFonts w:hint="default" w:ascii="Courier New" w:hAnsi="Courier New" w:cs="Courier New"/>
       </w:rPr>
     </w:lvl>
     <w:lvl w:ilvl="2" w:tplc="04070005" w:tentative="1">
@@ -3570,7 +3714,7 @@
         <w:ind w:left="2520" w:hanging="360"/>
       </w:pPr>
       <w:rPr>
-        <w:rFonts w:ascii="Wingdings" w:hAnsi="Wingdings" w:hint="default"/>
+        <w:rFonts w:hint="default" w:ascii="Wingdings" w:hAnsi="Wingdings"/>
       </w:rPr>
     </w:lvl>
     <w:lvl w:ilvl="3" w:tplc="04070001" w:tentative="1">
@@ -3582,7 +3726,7 @@
         <w:ind w:left="3240" w:hanging="360"/>
       </w:pPr>
       <w:rPr>
-        <w:rFonts w:ascii="Symbol" w:hAnsi="Symbol" w:hint="default"/>
+        <w:rFonts w:hint="default" w:ascii="Symbol" w:hAnsi="Symbol"/>
       </w:rPr>
     </w:lvl>
     <w:lvl w:ilvl="4" w:tplc="04070003" w:tentative="1">
@@ -3594,7 +3738,7 @@
         <w:ind w:left="3960" w:hanging="360"/>
       </w:pPr>
       <w:rPr>
-        <w:rFonts w:ascii="Courier New" w:hAnsi="Courier New" w:cs="Courier New" w:hint="default"/>
+        <w:rFonts w:hint="default" w:ascii="Courier New" w:hAnsi="Courier New" w:cs="Courier New"/>
       </w:rPr>
     </w:lvl>
     <w:lvl w:ilvl="5" w:tplc="04070005" w:tentative="1">
@@ -3606,7 +3750,7 @@
         <w:ind w:left="4680" w:hanging="360"/>
       </w:pPr>
       <w:rPr>
-        <w:rFonts w:ascii="Wingdings" w:hAnsi="Wingdings" w:hint="default"/>
+        <w:rFonts w:hint="default" w:ascii="Wingdings" w:hAnsi="Wingdings"/>
       </w:rPr>
     </w:lvl>
     <w:lvl w:ilvl="6" w:tplc="04070001" w:tentative="1">
@@ -3618,7 +3762,7 @@
         <w:ind w:left="5400" w:hanging="360"/>
       </w:pPr>
       <w:rPr>
-        <w:rFonts w:ascii="Symbol" w:hAnsi="Symbol" w:hint="default"/>
+        <w:rFonts w:hint="default" w:ascii="Symbol" w:hAnsi="Symbol"/>
       </w:rPr>
     </w:lvl>
     <w:lvl w:ilvl="7" w:tplc="04070003" w:tentative="1">
@@ -3630,7 +3774,7 @@
         <w:ind w:left="6120" w:hanging="360"/>
       </w:pPr>
       <w:rPr>
-        <w:rFonts w:ascii="Courier New" w:hAnsi="Courier New" w:cs="Courier New" w:hint="default"/>
+        <w:rFonts w:hint="default" w:ascii="Courier New" w:hAnsi="Courier New" w:cs="Courier New"/>
       </w:rPr>
     </w:lvl>
     <w:lvl w:ilvl="8" w:tplc="04070005" w:tentative="1">
@@ -3642,7 +3786,7 @@
         <w:ind w:left="6840" w:hanging="360"/>
       </w:pPr>
       <w:rPr>
-        <w:rFonts w:ascii="Wingdings" w:hAnsi="Wingdings" w:hint="default"/>
+        <w:rFonts w:hint="default" w:ascii="Wingdings" w:hAnsi="Wingdings"/>
       </w:rPr>
     </w:lvl>
   </w:abstractNum>
@@ -3658,7 +3802,7 @@
         <w:ind w:left="720" w:hanging="360"/>
       </w:pPr>
       <w:rPr>
-        <w:rFonts w:ascii="Calibri" w:eastAsiaTheme="minorHAnsi" w:hAnsi="Calibri" w:cs="Calibri" w:hint="default"/>
+        <w:rFonts w:hint="default" w:ascii="Calibri" w:hAnsi="Calibri" w:cs="Calibri" w:eastAsiaTheme="minorHAnsi"/>
       </w:rPr>
     </w:lvl>
     <w:lvl w:ilvl="1" w:tplc="04070003">
@@ -3670,7 +3814,7 @@
         <w:ind w:left="1440" w:hanging="360"/>
       </w:pPr>
       <w:rPr>
-        <w:rFonts w:ascii="Courier New" w:hAnsi="Courier New" w:cs="Courier New" w:hint="default"/>
+        <w:rFonts w:hint="default" w:ascii="Courier New" w:hAnsi="Courier New" w:cs="Courier New"/>
       </w:rPr>
     </w:lvl>
     <w:lvl w:ilvl="2" w:tplc="04070005" w:tentative="1">
@@ -3682,7 +3826,7 @@
         <w:ind w:left="2160" w:hanging="360"/>
       </w:pPr>
       <w:rPr>
-        <w:rFonts w:ascii="Wingdings" w:hAnsi="Wingdings" w:hint="default"/>
+        <w:rFonts w:hint="default" w:ascii="Wingdings" w:hAnsi="Wingdings"/>
       </w:rPr>
     </w:lvl>
     <w:lvl w:ilvl="3" w:tplc="04070001" w:tentative="1">
@@ -3694,7 +3838,7 @@
         <w:ind w:left="2880" w:hanging="360"/>
       </w:pPr>
       <w:rPr>
-        <w:rFonts w:ascii="Symbol" w:hAnsi="Symbol" w:hint="default"/>
+        <w:rFonts w:hint="default" w:ascii="Symbol" w:hAnsi="Symbol"/>
       </w:rPr>
     </w:lvl>
     <w:lvl w:ilvl="4" w:tplc="04070003" w:tentative="1">
@@ -3706,7 +3850,7 @@
         <w:ind w:left="3600" w:hanging="360"/>
       </w:pPr>
       <w:rPr>
-        <w:rFonts w:ascii="Courier New" w:hAnsi="Courier New" w:cs="Courier New" w:hint="default"/>
+        <w:rFonts w:hint="default" w:ascii="Courier New" w:hAnsi="Courier New" w:cs="Courier New"/>
       </w:rPr>
     </w:lvl>
     <w:lvl w:ilvl="5" w:tplc="04070005" w:tentative="1">
@@ -3718,7 +3862,7 @@
         <w:ind w:left="4320" w:hanging="360"/>
       </w:pPr>
       <w:rPr>
-        <w:rFonts w:ascii="Wingdings" w:hAnsi="Wingdings" w:hint="default"/>
+        <w:rFonts w:hint="default" w:ascii="Wingdings" w:hAnsi="Wingdings"/>
       </w:rPr>
     </w:lvl>
     <w:lvl w:ilvl="6" w:tplc="04070001" w:tentative="1">
@@ -3730,7 +3874,7 @@
         <w:ind w:left="5040" w:hanging="360"/>
       </w:pPr>
       <w:rPr>
-        <w:rFonts w:ascii="Symbol" w:hAnsi="Symbol" w:hint="default"/>
+        <w:rFonts w:hint="default" w:ascii="Symbol" w:hAnsi="Symbol"/>
       </w:rPr>
     </w:lvl>
     <w:lvl w:ilvl="7" w:tplc="04070003" w:tentative="1">
@@ -3742,7 +3886,7 @@
         <w:ind w:left="5760" w:hanging="360"/>
       </w:pPr>
       <w:rPr>
-        <w:rFonts w:ascii="Courier New" w:hAnsi="Courier New" w:cs="Courier New" w:hint="default"/>
+        <w:rFonts w:hint="default" w:ascii="Courier New" w:hAnsi="Courier New" w:cs="Courier New"/>
       </w:rPr>
     </w:lvl>
     <w:lvl w:ilvl="8" w:tplc="04070005" w:tentative="1">
@@ -3754,7 +3898,7 @@
         <w:ind w:left="6480" w:hanging="360"/>
       </w:pPr>
       <w:rPr>
-        <w:rFonts w:ascii="Wingdings" w:hAnsi="Wingdings" w:hint="default"/>
+        <w:rFonts w:hint="default" w:ascii="Wingdings" w:hAnsi="Wingdings"/>
       </w:rPr>
     </w:lvl>
   </w:abstractNum>
@@ -3770,7 +3914,7 @@
         <w:ind w:left="720" w:hanging="360"/>
       </w:pPr>
       <w:rPr>
-        <w:rFonts w:ascii="Calibri" w:eastAsiaTheme="minorHAnsi" w:hAnsi="Calibri" w:cs="Calibri" w:hint="default"/>
+        <w:rFonts w:hint="default" w:ascii="Calibri" w:hAnsi="Calibri" w:cs="Calibri" w:eastAsiaTheme="minorHAnsi"/>
       </w:rPr>
     </w:lvl>
     <w:lvl w:ilvl="1" w:tplc="04070003">
@@ -3782,7 +3926,7 @@
         <w:ind w:left="1440" w:hanging="360"/>
       </w:pPr>
       <w:rPr>
-        <w:rFonts w:ascii="Courier New" w:hAnsi="Courier New" w:cs="Courier New" w:hint="default"/>
+        <w:rFonts w:hint="default" w:ascii="Courier New" w:hAnsi="Courier New" w:cs="Courier New"/>
       </w:rPr>
     </w:lvl>
     <w:lvl w:ilvl="2" w:tplc="04070005">
@@ -3794,7 +3938,7 @@
         <w:ind w:left="2160" w:hanging="360"/>
       </w:pPr>
       <w:rPr>
-        <w:rFonts w:ascii="Wingdings" w:hAnsi="Wingdings" w:hint="default"/>
+        <w:rFonts w:hint="default" w:ascii="Wingdings" w:hAnsi="Wingdings"/>
       </w:rPr>
     </w:lvl>
     <w:lvl w:ilvl="3" w:tplc="04070001" w:tentative="1">
@@ -3806,7 +3950,7 @@
         <w:ind w:left="2880" w:hanging="360"/>
       </w:pPr>
       <w:rPr>
-        <w:rFonts w:ascii="Symbol" w:hAnsi="Symbol" w:hint="default"/>
+        <w:rFonts w:hint="default" w:ascii="Symbol" w:hAnsi="Symbol"/>
       </w:rPr>
     </w:lvl>
     <w:lvl w:ilvl="4" w:tplc="04070003" w:tentative="1">
@@ -3818,7 +3962,7 @@
         <w:ind w:left="3600" w:hanging="360"/>
       </w:pPr>
       <w:rPr>
-        <w:rFonts w:ascii="Courier New" w:hAnsi="Courier New" w:cs="Courier New" w:hint="default"/>
+        <w:rFonts w:hint="default" w:ascii="Courier New" w:hAnsi="Courier New" w:cs="Courier New"/>
       </w:rPr>
     </w:lvl>
     <w:lvl w:ilvl="5" w:tplc="04070005" w:tentative="1">
@@ -3830,7 +3974,7 @@
         <w:ind w:left="4320" w:hanging="360"/>
       </w:pPr>
       <w:rPr>
-        <w:rFonts w:ascii="Wingdings" w:hAnsi="Wingdings" w:hint="default"/>
+        <w:rFonts w:hint="default" w:ascii="Wingdings" w:hAnsi="Wingdings"/>
       </w:rPr>
     </w:lvl>
     <w:lvl w:ilvl="6" w:tplc="04070001" w:tentative="1">
@@ -3842,7 +3986,7 @@
         <w:ind w:left="5040" w:hanging="360"/>
       </w:pPr>
       <w:rPr>
-        <w:rFonts w:ascii="Symbol" w:hAnsi="Symbol" w:hint="default"/>
+        <w:rFonts w:hint="default" w:ascii="Symbol" w:hAnsi="Symbol"/>
       </w:rPr>
     </w:lvl>
     <w:lvl w:ilvl="7" w:tplc="04070003" w:tentative="1">
@@ -3854,7 +3998,7 @@
         <w:ind w:left="5760" w:hanging="360"/>
       </w:pPr>
       <w:rPr>
-        <w:rFonts w:ascii="Courier New" w:hAnsi="Courier New" w:cs="Courier New" w:hint="default"/>
+        <w:rFonts w:hint="default" w:ascii="Courier New" w:hAnsi="Courier New" w:cs="Courier New"/>
       </w:rPr>
     </w:lvl>
     <w:lvl w:ilvl="8" w:tplc="04070005" w:tentative="1">
@@ -3866,7 +4010,7 @@
         <w:ind w:left="6480" w:hanging="360"/>
       </w:pPr>
       <w:rPr>
-        <w:rFonts w:ascii="Wingdings" w:hAnsi="Wingdings" w:hint="default"/>
+        <w:rFonts w:hint="default" w:ascii="Wingdings" w:hAnsi="Wingdings"/>
       </w:rPr>
     </w:lvl>
   </w:abstractNum>
@@ -3882,7 +4026,7 @@
         <w:ind w:left="720" w:hanging="360"/>
       </w:pPr>
       <w:rPr>
-        <w:rFonts w:ascii="Calibri" w:eastAsiaTheme="minorHAnsi" w:hAnsi="Calibri" w:cs="Calibri" w:hint="default"/>
+        <w:rFonts w:hint="default" w:ascii="Calibri" w:hAnsi="Calibri" w:cs="Calibri" w:eastAsiaTheme="minorHAnsi"/>
       </w:rPr>
     </w:lvl>
     <w:lvl w:ilvl="1" w:tplc="04070003">
@@ -3894,7 +4038,7 @@
         <w:ind w:left="1440" w:hanging="360"/>
       </w:pPr>
       <w:rPr>
-        <w:rFonts w:ascii="Courier New" w:hAnsi="Courier New" w:cs="Courier New" w:hint="default"/>
+        <w:rFonts w:hint="default" w:ascii="Courier New" w:hAnsi="Courier New" w:cs="Courier New"/>
       </w:rPr>
     </w:lvl>
     <w:lvl w:ilvl="2" w:tplc="04070005" w:tentative="1">
@@ -3906,7 +4050,7 @@
         <w:ind w:left="2160" w:hanging="360"/>
       </w:pPr>
       <w:rPr>
-        <w:rFonts w:ascii="Wingdings" w:hAnsi="Wingdings" w:hint="default"/>
+        <w:rFonts w:hint="default" w:ascii="Wingdings" w:hAnsi="Wingdings"/>
       </w:rPr>
     </w:lvl>
     <w:lvl w:ilvl="3" w:tplc="04070001" w:tentative="1">
@@ -3918,7 +4062,7 @@
         <w:ind w:left="2880" w:hanging="360"/>
       </w:pPr>
       <w:rPr>
-        <w:rFonts w:ascii="Symbol" w:hAnsi="Symbol" w:hint="default"/>
+        <w:rFonts w:hint="default" w:ascii="Symbol" w:hAnsi="Symbol"/>
       </w:rPr>
     </w:lvl>
     <w:lvl w:ilvl="4" w:tplc="04070003" w:tentative="1">
@@ -3930,7 +4074,7 @@
         <w:ind w:left="3600" w:hanging="360"/>
       </w:pPr>
       <w:rPr>
-        <w:rFonts w:ascii="Courier New" w:hAnsi="Courier New" w:cs="Courier New" w:hint="default"/>
+        <w:rFonts w:hint="default" w:ascii="Courier New" w:hAnsi="Courier New" w:cs="Courier New"/>
       </w:rPr>
     </w:lvl>
     <w:lvl w:ilvl="5" w:tplc="04070005" w:tentative="1">
@@ -3942,7 +4086,7 @@
         <w:ind w:left="4320" w:hanging="360"/>
       </w:pPr>
       <w:rPr>
-        <w:rFonts w:ascii="Wingdings" w:hAnsi="Wingdings" w:hint="default"/>
+        <w:rFonts w:hint="default" w:ascii="Wingdings" w:hAnsi="Wingdings"/>
       </w:rPr>
     </w:lvl>
     <w:lvl w:ilvl="6" w:tplc="04070001" w:tentative="1">
@@ -3954,7 +4098,7 @@
         <w:ind w:left="5040" w:hanging="360"/>
       </w:pPr>
       <w:rPr>
-        <w:rFonts w:ascii="Symbol" w:hAnsi="Symbol" w:hint="default"/>
+        <w:rFonts w:hint="default" w:ascii="Symbol" w:hAnsi="Symbol"/>
       </w:rPr>
     </w:lvl>
     <w:lvl w:ilvl="7" w:tplc="04070003" w:tentative="1">
@@ -3966,7 +4110,7 @@
         <w:ind w:left="5760" w:hanging="360"/>
       </w:pPr>
       <w:rPr>
-        <w:rFonts w:ascii="Courier New" w:hAnsi="Courier New" w:cs="Courier New" w:hint="default"/>
+        <w:rFonts w:hint="default" w:ascii="Courier New" w:hAnsi="Courier New" w:cs="Courier New"/>
       </w:rPr>
     </w:lvl>
     <w:lvl w:ilvl="8" w:tplc="04070005" w:tentative="1">
@@ -3978,7 +4122,7 @@
         <w:ind w:left="6480" w:hanging="360"/>
       </w:pPr>
       <w:rPr>
-        <w:rFonts w:ascii="Wingdings" w:hAnsi="Wingdings" w:hint="default"/>
+        <w:rFonts w:hint="default" w:ascii="Wingdings" w:hAnsi="Wingdings"/>
       </w:rPr>
     </w:lvl>
   </w:abstractNum>
@@ -3994,7 +4138,7 @@
         <w:ind w:left="360" w:hanging="360"/>
       </w:pPr>
       <w:rPr>
-        <w:rFonts w:ascii="Calibri" w:eastAsiaTheme="minorHAnsi" w:hAnsi="Calibri" w:cs="Calibri" w:hint="default"/>
+        <w:rFonts w:hint="default" w:ascii="Calibri" w:hAnsi="Calibri" w:cs="Calibri" w:eastAsiaTheme="minorHAnsi"/>
       </w:rPr>
     </w:lvl>
     <w:lvl w:ilvl="1" w:tplc="04070003" w:tentative="1">
@@ -4006,7 +4150,7 @@
         <w:ind w:left="1080" w:hanging="360"/>
       </w:pPr>
       <w:rPr>
-        <w:rFonts w:ascii="Courier New" w:hAnsi="Courier New" w:cs="Courier New" w:hint="default"/>
+        <w:rFonts w:hint="default" w:ascii="Courier New" w:hAnsi="Courier New" w:cs="Courier New"/>
       </w:rPr>
     </w:lvl>
     <w:lvl w:ilvl="2" w:tplc="04070005" w:tentative="1">
@@ -4018,7 +4162,7 @@
         <w:ind w:left="1800" w:hanging="360"/>
       </w:pPr>
       <w:rPr>
-        <w:rFonts w:ascii="Wingdings" w:hAnsi="Wingdings" w:hint="default"/>
+        <w:rFonts w:hint="default" w:ascii="Wingdings" w:hAnsi="Wingdings"/>
       </w:rPr>
     </w:lvl>
     <w:lvl w:ilvl="3" w:tplc="04070001" w:tentative="1">
@@ -4030,7 +4174,7 @@
         <w:ind w:left="2520" w:hanging="360"/>
       </w:pPr>
       <w:rPr>
-        <w:rFonts w:ascii="Symbol" w:hAnsi="Symbol" w:hint="default"/>
+        <w:rFonts w:hint="default" w:ascii="Symbol" w:hAnsi="Symbol"/>
       </w:rPr>
     </w:lvl>
     <w:lvl w:ilvl="4" w:tplc="04070003" w:tentative="1">
@@ -4042,7 +4186,7 @@
         <w:ind w:left="3240" w:hanging="360"/>
       </w:pPr>
       <w:rPr>
-        <w:rFonts w:ascii="Courier New" w:hAnsi="Courier New" w:cs="Courier New" w:hint="default"/>
+        <w:rFonts w:hint="default" w:ascii="Courier New" w:hAnsi="Courier New" w:cs="Courier New"/>
       </w:rPr>
     </w:lvl>
     <w:lvl w:ilvl="5" w:tplc="04070005" w:tentative="1">
@@ -4054,7 +4198,7 @@
         <w:ind w:left="3960" w:hanging="360"/>
       </w:pPr>
       <w:rPr>
-        <w:rFonts w:ascii="Wingdings" w:hAnsi="Wingdings" w:hint="default"/>
+        <w:rFonts w:hint="default" w:ascii="Wingdings" w:hAnsi="Wingdings"/>
       </w:rPr>
     </w:lvl>
     <w:lvl w:ilvl="6" w:tplc="04070001" w:tentative="1">
@@ -4066,7 +4210,7 @@
         <w:ind w:left="4680" w:hanging="360"/>
       </w:pPr>
       <w:rPr>
-        <w:rFonts w:ascii="Symbol" w:hAnsi="Symbol" w:hint="default"/>
+        <w:rFonts w:hint="default" w:ascii="Symbol" w:hAnsi="Symbol"/>
       </w:rPr>
     </w:lvl>
     <w:lvl w:ilvl="7" w:tplc="04070003" w:tentative="1">
@@ -4078,7 +4222,7 @@
         <w:ind w:left="5400" w:hanging="360"/>
       </w:pPr>
       <w:rPr>
-        <w:rFonts w:ascii="Courier New" w:hAnsi="Courier New" w:cs="Courier New" w:hint="default"/>
+        <w:rFonts w:hint="default" w:ascii="Courier New" w:hAnsi="Courier New" w:cs="Courier New"/>
       </w:rPr>
     </w:lvl>
     <w:lvl w:ilvl="8" w:tplc="04070005" w:tentative="1">
@@ -4090,7 +4234,7 @@
         <w:ind w:left="6120" w:hanging="360"/>
       </w:pPr>
       <w:rPr>
-        <w:rFonts w:ascii="Wingdings" w:hAnsi="Wingdings" w:hint="default"/>
+        <w:rFonts w:hint="default" w:ascii="Wingdings" w:hAnsi="Wingdings"/>
       </w:rPr>
     </w:lvl>
   </w:abstractNum>
@@ -4106,7 +4250,7 @@
         <w:ind w:left="1428" w:hanging="360"/>
       </w:pPr>
       <w:rPr>
-        <w:rFonts w:ascii="Calibri" w:eastAsiaTheme="minorHAnsi" w:hAnsi="Calibri" w:cs="Calibri" w:hint="default"/>
+        <w:rFonts w:hint="default" w:ascii="Calibri" w:hAnsi="Calibri" w:cs="Calibri" w:eastAsiaTheme="minorHAnsi"/>
       </w:rPr>
     </w:lvl>
     <w:lvl w:ilvl="1" w:tplc="04070003" w:tentative="1">
@@ -4118,7 +4262,7 @@
         <w:ind w:left="2148" w:hanging="360"/>
       </w:pPr>
       <w:rPr>
-        <w:rFonts w:ascii="Courier New" w:hAnsi="Courier New" w:cs="Courier New" w:hint="default"/>
+        <w:rFonts w:hint="default" w:ascii="Courier New" w:hAnsi="Courier New" w:cs="Courier New"/>
       </w:rPr>
     </w:lvl>
     <w:lvl w:ilvl="2" w:tplc="04070005" w:tentative="1">
@@ -4130,7 +4274,7 @@
         <w:ind w:left="2868" w:hanging="360"/>
       </w:pPr>
       <w:rPr>
-        <w:rFonts w:ascii="Wingdings" w:hAnsi="Wingdings" w:hint="default"/>
+        <w:rFonts w:hint="default" w:ascii="Wingdings" w:hAnsi="Wingdings"/>
       </w:rPr>
     </w:lvl>
     <w:lvl w:ilvl="3" w:tplc="04070001" w:tentative="1">
@@ -4142,7 +4286,7 @@
         <w:ind w:left="3588" w:hanging="360"/>
       </w:pPr>
       <w:rPr>
-        <w:rFonts w:ascii="Symbol" w:hAnsi="Symbol" w:hint="default"/>
+        <w:rFonts w:hint="default" w:ascii="Symbol" w:hAnsi="Symbol"/>
       </w:rPr>
     </w:lvl>
     <w:lvl w:ilvl="4" w:tplc="04070003" w:tentative="1">
@@ -4154,7 +4298,7 @@
         <w:ind w:left="4308" w:hanging="360"/>
       </w:pPr>
       <w:rPr>
-        <w:rFonts w:ascii="Courier New" w:hAnsi="Courier New" w:cs="Courier New" w:hint="default"/>
+        <w:rFonts w:hint="default" w:ascii="Courier New" w:hAnsi="Courier New" w:cs="Courier New"/>
       </w:rPr>
     </w:lvl>
     <w:lvl w:ilvl="5" w:tplc="04070005" w:tentative="1">
@@ -4166,7 +4310,7 @@
         <w:ind w:left="5028" w:hanging="360"/>
       </w:pPr>
       <w:rPr>
-        <w:rFonts w:ascii="Wingdings" w:hAnsi="Wingdings" w:hint="default"/>
+        <w:rFonts w:hint="default" w:ascii="Wingdings" w:hAnsi="Wingdings"/>
       </w:rPr>
     </w:lvl>
     <w:lvl w:ilvl="6" w:tplc="04070001" w:tentative="1">
@@ -4178,7 +4322,7 @@
         <w:ind w:left="5748" w:hanging="360"/>
       </w:pPr>
       <w:rPr>
-        <w:rFonts w:ascii="Symbol" w:hAnsi="Symbol" w:hint="default"/>
+        <w:rFonts w:hint="default" w:ascii="Symbol" w:hAnsi="Symbol"/>
       </w:rPr>
     </w:lvl>
     <w:lvl w:ilvl="7" w:tplc="04070003" w:tentative="1">
@@ -4190,7 +4334,7 @@
         <w:ind w:left="6468" w:hanging="360"/>
       </w:pPr>
       <w:rPr>
-        <w:rFonts w:ascii="Courier New" w:hAnsi="Courier New" w:cs="Courier New" w:hint="default"/>
+        <w:rFonts w:hint="default" w:ascii="Courier New" w:hAnsi="Courier New" w:cs="Courier New"/>
       </w:rPr>
     </w:lvl>
     <w:lvl w:ilvl="8" w:tplc="04070005" w:tentative="1">
@@ -4202,7 +4346,7 @@
         <w:ind w:left="7188" w:hanging="360"/>
       </w:pPr>
       <w:rPr>
-        <w:rFonts w:ascii="Wingdings" w:hAnsi="Wingdings" w:hint="default"/>
+        <w:rFonts w:hint="default" w:ascii="Wingdings" w:hAnsi="Wingdings"/>
       </w:rPr>
     </w:lvl>
   </w:abstractNum>
@@ -4218,7 +4362,7 @@
         <w:ind w:left="720" w:hanging="360"/>
       </w:pPr>
       <w:rPr>
-        <w:rFonts w:ascii="Calibri" w:eastAsiaTheme="minorHAnsi" w:hAnsi="Calibri" w:cs="Calibri" w:hint="default"/>
+        <w:rFonts w:hint="default" w:ascii="Calibri" w:hAnsi="Calibri" w:cs="Calibri" w:eastAsiaTheme="minorHAnsi"/>
       </w:rPr>
     </w:lvl>
     <w:lvl w:ilvl="1" w:tplc="04070003">
@@ -4230,7 +4374,7 @@
         <w:ind w:left="1440" w:hanging="360"/>
       </w:pPr>
       <w:rPr>
-        <w:rFonts w:ascii="Courier New" w:hAnsi="Courier New" w:cs="Courier New" w:hint="default"/>
+        <w:rFonts w:hint="default" w:ascii="Courier New" w:hAnsi="Courier New" w:cs="Courier New"/>
       </w:rPr>
     </w:lvl>
     <w:lvl w:ilvl="2" w:tplc="04070005">
@@ -4242,7 +4386,7 @@
         <w:ind w:left="2160" w:hanging="360"/>
       </w:pPr>
       <w:rPr>
-        <w:rFonts w:ascii="Wingdings" w:hAnsi="Wingdings" w:hint="default"/>
+        <w:rFonts w:hint="default" w:ascii="Wingdings" w:hAnsi="Wingdings"/>
       </w:rPr>
     </w:lvl>
     <w:lvl w:ilvl="3" w:tplc="04070001" w:tentative="1">
@@ -4254,7 +4398,7 @@
         <w:ind w:left="2880" w:hanging="360"/>
       </w:pPr>
       <w:rPr>
-        <w:rFonts w:ascii="Symbol" w:hAnsi="Symbol" w:hint="default"/>
+        <w:rFonts w:hint="default" w:ascii="Symbol" w:hAnsi="Symbol"/>
       </w:rPr>
     </w:lvl>
     <w:lvl w:ilvl="4" w:tplc="04070003" w:tentative="1">
@@ -4266,7 +4410,7 @@
         <w:ind w:left="3600" w:hanging="360"/>
       </w:pPr>
       <w:rPr>
-        <w:rFonts w:ascii="Courier New" w:hAnsi="Courier New" w:cs="Courier New" w:hint="default"/>
+        <w:rFonts w:hint="default" w:ascii="Courier New" w:hAnsi="Courier New" w:cs="Courier New"/>
       </w:rPr>
     </w:lvl>
     <w:lvl w:ilvl="5" w:tplc="04070005" w:tentative="1">
@@ -4278,7 +4422,7 @@
         <w:ind w:left="4320" w:hanging="360"/>
       </w:pPr>
       <w:rPr>
-        <w:rFonts w:ascii="Wingdings" w:hAnsi="Wingdings" w:hint="default"/>
+        <w:rFonts w:hint="default" w:ascii="Wingdings" w:hAnsi="Wingdings"/>
       </w:rPr>
     </w:lvl>
     <w:lvl w:ilvl="6" w:tplc="04070001" w:tentative="1">
@@ -4290,7 +4434,7 @@
         <w:ind w:left="5040" w:hanging="360"/>
       </w:pPr>
       <w:rPr>
-        <w:rFonts w:ascii="Symbol" w:hAnsi="Symbol" w:hint="default"/>
+        <w:rFonts w:hint="default" w:ascii="Symbol" w:hAnsi="Symbol"/>
       </w:rPr>
     </w:lvl>
     <w:lvl w:ilvl="7" w:tplc="04070003" w:tentative="1">
@@ -4302,7 +4446,7 @@
         <w:ind w:left="5760" w:hanging="360"/>
       </w:pPr>
       <w:rPr>
-        <w:rFonts w:ascii="Courier New" w:hAnsi="Courier New" w:cs="Courier New" w:hint="default"/>
+        <w:rFonts w:hint="default" w:ascii="Courier New" w:hAnsi="Courier New" w:cs="Courier New"/>
       </w:rPr>
     </w:lvl>
     <w:lvl w:ilvl="8" w:tplc="04070005" w:tentative="1">
@@ -4314,7 +4458,7 @@
         <w:ind w:left="6480" w:hanging="360"/>
       </w:pPr>
       <w:rPr>
-        <w:rFonts w:ascii="Wingdings" w:hAnsi="Wingdings" w:hint="default"/>
+        <w:rFonts w:hint="default" w:ascii="Wingdings" w:hAnsi="Wingdings"/>
       </w:rPr>
     </w:lvl>
   </w:abstractNum>
@@ -4349,11 +4493,11 @@
 </file>
 
 <file path=word/styles.xml><?xml version="1.0" encoding="utf-8"?>
-<w:styles xmlns:mc="http://schemas.openxmlformats.org/markup-compatibility/2006" xmlns:r="http://schemas.openxmlformats.org/officeDocument/2006/relationships" xmlns:w="http://schemas.openxmlformats.org/wordprocessingml/2006/main" xmlns:w14="http://schemas.microsoft.com/office/word/2010/wordml" xmlns:w15="http://schemas.microsoft.com/office/word/2012/wordml" xmlns:w16se="http://schemas.microsoft.com/office/word/2015/wordml/symex" mc:Ignorable="w14 w15 w16se">
+<w:styles xmlns:wp14="http://schemas.microsoft.com/office/word/2010/wordprocessingDrawing" xmlns:mc="http://schemas.openxmlformats.org/markup-compatibility/2006" xmlns:r="http://schemas.openxmlformats.org/officeDocument/2006/relationships" xmlns:w="http://schemas.openxmlformats.org/wordprocessingml/2006/main" xmlns:w14="http://schemas.microsoft.com/office/word/2010/wordml" xmlns:w15="http://schemas.microsoft.com/office/word/2012/wordml" xmlns:w16se="http://schemas.microsoft.com/office/word/2015/wordml/symex" mc:Ignorable="w14 w15 w16se wp14">
   <w:docDefaults>
     <w:rPrDefault>
       <w:rPr>
-        <w:rFonts w:asciiTheme="minorHAnsi" w:eastAsiaTheme="minorHAnsi" w:hAnsiTheme="minorHAnsi" w:cstheme="minorBidi"/>
+        <w:rFonts w:asciiTheme="minorHAnsi" w:hAnsiTheme="minorHAnsi" w:eastAsiaTheme="minorHAnsi" w:cstheme="minorBidi"/>
         <w:sz w:val="22"/>
         <w:szCs w:val="22"/>
         <w:lang w:val="de-DE" w:eastAsia="en-US" w:bidi="ar-SA"/>
@@ -4368,14 +4512,14 @@
   <w:latentStyles w:defLockedState="0" w:defUIPriority="99" w:defSemiHidden="0" w:defUnhideWhenUsed="0" w:defQFormat="0" w:count="371">
     <w:lsdException w:name="Normal" w:uiPriority="0" w:qFormat="1"/>
     <w:lsdException w:name="heading 1" w:uiPriority="9" w:qFormat="1"/>
-    <w:lsdException w:name="heading 2" w:semiHidden="1" w:uiPriority="9" w:unhideWhenUsed="1" w:qFormat="1"/>
-    <w:lsdException w:name="heading 3" w:semiHidden="1" w:uiPriority="9" w:unhideWhenUsed="1" w:qFormat="1"/>
-    <w:lsdException w:name="heading 4" w:semiHidden="1" w:uiPriority="9" w:unhideWhenUsed="1" w:qFormat="1"/>
-    <w:lsdException w:name="heading 5" w:semiHidden="1" w:uiPriority="9" w:unhideWhenUsed="1" w:qFormat="1"/>
-    <w:lsdException w:name="heading 6" w:semiHidden="1" w:uiPriority="9" w:unhideWhenUsed="1" w:qFormat="1"/>
-    <w:lsdException w:name="heading 7" w:semiHidden="1" w:uiPriority="9" w:unhideWhenUsed="1" w:qFormat="1"/>
-    <w:lsdException w:name="heading 8" w:semiHidden="1" w:uiPriority="9" w:unhideWhenUsed="1" w:qFormat="1"/>
-    <w:lsdException w:name="heading 9" w:semiHidden="1" w:uiPriority="9" w:unhideWhenUsed="1" w:qFormat="1"/>
+    <w:lsdException w:name="heading 2" w:uiPriority="9" w:semiHidden="1" w:unhideWhenUsed="1" w:qFormat="1"/>
+    <w:lsdException w:name="heading 3" w:uiPriority="9" w:semiHidden="1" w:unhideWhenUsed="1" w:qFormat="1"/>
+    <w:lsdException w:name="heading 4" w:uiPriority="9" w:semiHidden="1" w:unhideWhenUsed="1" w:qFormat="1"/>
+    <w:lsdException w:name="heading 5" w:uiPriority="9" w:semiHidden="1" w:unhideWhenUsed="1" w:qFormat="1"/>
+    <w:lsdException w:name="heading 6" w:uiPriority="9" w:semiHidden="1" w:unhideWhenUsed="1" w:qFormat="1"/>
+    <w:lsdException w:name="heading 7" w:uiPriority="9" w:semiHidden="1" w:unhideWhenUsed="1" w:qFormat="1"/>
+    <w:lsdException w:name="heading 8" w:uiPriority="9" w:semiHidden="1" w:unhideWhenUsed="1" w:qFormat="1"/>
+    <w:lsdException w:name="heading 9" w:uiPriority="9" w:semiHidden="1" w:unhideWhenUsed="1" w:qFormat="1"/>
     <w:lsdException w:name="index 1" w:semiHidden="1" w:unhideWhenUsed="1"/>
     <w:lsdException w:name="index 2" w:semiHidden="1" w:unhideWhenUsed="1"/>
     <w:lsdException w:name="index 3" w:semiHidden="1" w:unhideWhenUsed="1"/>
@@ -4385,22 +4529,22 @@
     <w:lsdException w:name="index 7" w:semiHidden="1" w:unhideWhenUsed="1"/>
     <w:lsdException w:name="index 8" w:semiHidden="1" w:unhideWhenUsed="1"/>
     <w:lsdException w:name="index 9" w:semiHidden="1" w:unhideWhenUsed="1"/>
-    <w:lsdException w:name="toc 1" w:semiHidden="1" w:uiPriority="39" w:unhideWhenUsed="1"/>
-    <w:lsdException w:name="toc 2" w:semiHidden="1" w:uiPriority="39" w:unhideWhenUsed="1"/>
-    <w:lsdException w:name="toc 3" w:semiHidden="1" w:uiPriority="39" w:unhideWhenUsed="1"/>
-    <w:lsdException w:name="toc 4" w:semiHidden="1" w:uiPriority="39" w:unhideWhenUsed="1"/>
-    <w:lsdException w:name="toc 5" w:semiHidden="1" w:uiPriority="39" w:unhideWhenUsed="1"/>
-    <w:lsdException w:name="toc 6" w:semiHidden="1" w:uiPriority="39" w:unhideWhenUsed="1"/>
-    <w:lsdException w:name="toc 7" w:semiHidden="1" w:uiPriority="39" w:unhideWhenUsed="1"/>
-    <w:lsdException w:name="toc 8" w:semiHidden="1" w:uiPriority="39" w:unhideWhenUsed="1"/>
-    <w:lsdException w:name="toc 9" w:semiHidden="1" w:uiPriority="39" w:unhideWhenUsed="1"/>
+    <w:lsdException w:name="toc 1" w:uiPriority="39" w:semiHidden="1" w:unhideWhenUsed="1"/>
+    <w:lsdException w:name="toc 2" w:uiPriority="39" w:semiHidden="1" w:unhideWhenUsed="1"/>
+    <w:lsdException w:name="toc 3" w:uiPriority="39" w:semiHidden="1" w:unhideWhenUsed="1"/>
+    <w:lsdException w:name="toc 4" w:uiPriority="39" w:semiHidden="1" w:unhideWhenUsed="1"/>
+    <w:lsdException w:name="toc 5" w:uiPriority="39" w:semiHidden="1" w:unhideWhenUsed="1"/>
+    <w:lsdException w:name="toc 6" w:uiPriority="39" w:semiHidden="1" w:unhideWhenUsed="1"/>
+    <w:lsdException w:name="toc 7" w:uiPriority="39" w:semiHidden="1" w:unhideWhenUsed="1"/>
+    <w:lsdException w:name="toc 8" w:uiPriority="39" w:semiHidden="1" w:unhideWhenUsed="1"/>
+    <w:lsdException w:name="toc 9" w:uiPriority="39" w:semiHidden="1" w:unhideWhenUsed="1"/>
     <w:lsdException w:name="Normal Indent" w:semiHidden="1" w:unhideWhenUsed="1"/>
     <w:lsdException w:name="footnote text" w:semiHidden="1" w:unhideWhenUsed="1"/>
     <w:lsdException w:name="annotation text" w:semiHidden="1" w:unhideWhenUsed="1"/>
     <w:lsdException w:name="header" w:semiHidden="1" w:unhideWhenUsed="1"/>
     <w:lsdException w:name="footer" w:semiHidden="1" w:unhideWhenUsed="1"/>
     <w:lsdException w:name="index heading" w:semiHidden="1" w:unhideWhenUsed="1"/>
-    <w:lsdException w:name="caption" w:semiHidden="1" w:uiPriority="35" w:unhideWhenUsed="1" w:qFormat="1"/>
+    <w:lsdException w:name="caption" w:uiPriority="35" w:semiHidden="1" w:unhideWhenUsed="1" w:qFormat="1"/>
     <w:lsdException w:name="table of figures" w:semiHidden="1" w:unhideWhenUsed="1"/>
     <w:lsdException w:name="envelope address" w:semiHidden="1" w:unhideWhenUsed="1"/>
     <w:lsdException w:name="envelope return" w:semiHidden="1" w:unhideWhenUsed="1"/>
@@ -4431,7 +4575,7 @@
     <w:lsdException w:name="Title" w:uiPriority="10" w:qFormat="1"/>
     <w:lsdException w:name="Closing" w:semiHidden="1" w:unhideWhenUsed="1"/>
     <w:lsdException w:name="Signature" w:semiHidden="1" w:unhideWhenUsed="1"/>
-    <w:lsdException w:name="Default Paragraph Font" w:semiHidden="1" w:uiPriority="1" w:unhideWhenUsed="1"/>
+    <w:lsdException w:name="Default Paragraph Font" w:uiPriority="1" w:semiHidden="1" w:unhideWhenUsed="1"/>
     <w:lsdException w:name="Body Text" w:semiHidden="1" w:unhideWhenUsed="1"/>
     <w:lsdException w:name="Body Text Indent" w:semiHidden="1" w:unhideWhenUsed="1"/>
     <w:lsdException w:name="List Continue" w:semiHidden="1" w:unhideWhenUsed="1"/>
@@ -4631,8 +4775,8 @@
     <w:lsdException w:name="Subtle Reference" w:uiPriority="31" w:qFormat="1"/>
     <w:lsdException w:name="Intense Reference" w:uiPriority="32" w:qFormat="1"/>
     <w:lsdException w:name="Book Title" w:uiPriority="33" w:qFormat="1"/>
-    <w:lsdException w:name="Bibliography" w:semiHidden="1" w:uiPriority="37" w:unhideWhenUsed="1"/>
-    <w:lsdException w:name="TOC Heading" w:semiHidden="1" w:uiPriority="39" w:unhideWhenUsed="1" w:qFormat="1"/>
+    <w:lsdException w:name="Bibliography" w:uiPriority="37" w:semiHidden="1" w:unhideWhenUsed="1"/>
+    <w:lsdException w:name="TOC Heading" w:uiPriority="39" w:semiHidden="1" w:unhideWhenUsed="1" w:qFormat="1"/>
     <w:lsdException w:name="Plain Table 1" w:uiPriority="41"/>
     <w:lsdException w:name="Plain Table 2" w:uiPriority="42"/>
     <w:lsdException w:name="Plain Table 3" w:uiPriority="43"/>
@@ -4738,7 +4882,7 @@
     <w:lsdException w:name="List Table 6 Colorful Accent 6" w:uiPriority="51"/>
     <w:lsdException w:name="List Table 7 Colorful Accent 6" w:uiPriority="52"/>
   </w:latentStyles>
-  <w:style w:type="paragraph" w:default="1" w:styleId="Standard">
+  <w:style w:type="paragraph" w:styleId="Standard" w:default="1">
     <w:name w:val="Normal"/>
     <w:qFormat/>
   </w:style>
@@ -4757,19 +4901,19 @@
       <w:outlineLvl w:val="0"/>
     </w:pPr>
     <w:rPr>
-      <w:rFonts w:asciiTheme="majorHAnsi" w:eastAsiaTheme="majorEastAsia" w:hAnsiTheme="majorHAnsi" w:cstheme="majorBidi"/>
+      <w:rFonts w:asciiTheme="majorHAnsi" w:hAnsiTheme="majorHAnsi" w:eastAsiaTheme="majorEastAsia" w:cstheme="majorBidi"/>
       <w:color w:val="2E74B5" w:themeColor="accent1" w:themeShade="BF"/>
       <w:sz w:val="32"/>
       <w:szCs w:val="32"/>
     </w:rPr>
   </w:style>
-  <w:style w:type="character" w:default="1" w:styleId="Absatz-Standardschriftart">
+  <w:style w:type="character" w:styleId="Absatz-Standardschriftart" w:default="1">
     <w:name w:val="Default Paragraph Font"/>
     <w:uiPriority w:val="1"/>
     <w:semiHidden/>
     <w:unhideWhenUsed/>
   </w:style>
-  <w:style w:type="table" w:default="1" w:styleId="NormaleTabelle">
+  <w:style w:type="table" w:styleId="NormaleTabelle" w:default="1">
     <w:name w:val="Normal Table"/>
     <w:uiPriority w:val="99"/>
     <w:semiHidden/>
@@ -4784,7 +4928,7 @@
       </w:tblCellMar>
     </w:tblPr>
   </w:style>
-  <w:style w:type="numbering" w:default="1" w:styleId="KeineListe">
+  <w:style w:type="numbering" w:styleId="KeineListe" w:default="1">
     <w:name w:val="No List"/>
     <w:uiPriority w:val="99"/>
     <w:semiHidden/>
@@ -4839,7 +4983,7 @@
       <w:spacing w:after="0" w:line="240" w:lineRule="auto"/>
     </w:pPr>
   </w:style>
-  <w:style w:type="character" w:customStyle="1" w:styleId="KopfzeileZchn">
+  <w:style w:type="character" w:styleId="KopfzeileZchn" w:customStyle="1">
     <w:name w:val="Kopfzeile Zchn"/>
     <w:basedOn w:val="Absatz-Standardschriftart"/>
     <w:link w:val="Kopfzeile"/>
@@ -4861,21 +5005,21 @@
       <w:spacing w:after="0" w:line="240" w:lineRule="auto"/>
     </w:pPr>
   </w:style>
-  <w:style w:type="character" w:customStyle="1" w:styleId="FuzeileZchn">
+  <w:style w:type="character" w:styleId="FuzeileZchn" w:customStyle="1">
     <w:name w:val="Fußzeile Zchn"/>
     <w:basedOn w:val="Absatz-Standardschriftart"/>
     <w:link w:val="Fuzeile"/>
     <w:uiPriority w:val="99"/>
     <w:rsid w:val="00461F6D"/>
   </w:style>
-  <w:style w:type="character" w:customStyle="1" w:styleId="berschrift1Zchn">
+  <w:style w:type="character" w:styleId="berschrift1Zchn" w:customStyle="1">
     <w:name w:val="Überschrift 1 Zchn"/>
     <w:basedOn w:val="Absatz-Standardschriftart"/>
     <w:link w:val="berschrift1"/>
     <w:uiPriority w:val="9"/>
     <w:rsid w:val="002C3993"/>
     <w:rPr>
-      <w:rFonts w:asciiTheme="majorHAnsi" w:eastAsiaTheme="majorEastAsia" w:hAnsiTheme="majorHAnsi" w:cstheme="majorBidi"/>
+      <w:rFonts w:asciiTheme="majorHAnsi" w:hAnsiTheme="majorHAnsi" w:eastAsiaTheme="majorEastAsia" w:cstheme="majorBidi"/>
       <w:color w:val="2E74B5" w:themeColor="accent1" w:themeShade="BF"/>
       <w:sz w:val="32"/>
       <w:szCs w:val="32"/>
@@ -4918,6 +5062,39 @@
     </w:pPr>
   </w:style>
 </w:styles>
+</file>
+
+<file path=word/glossary/document.xml><?xml version="1.0" encoding="utf-8"?>
+<w:glossaryDocument xmlns:w14="http://schemas.microsoft.com/office/word/2010/wordml" xmlns:w="http://schemas.openxmlformats.org/wordprocessingml/2006/main">
+  <w:docParts>
+    <w:docPart>
+      <w:docPartPr>
+        <w:name w:val="DefaultPlaceholder_1081868574"/>
+        <w:category>
+          <w:name w:val="General"/>
+          <w:gallery w:val="placeholder"/>
+        </w:category>
+        <w:types>
+          <w:type w:val="bbPlcHdr"/>
+        </w:types>
+        <w:behaviors>
+          <w:behavior w:val="content"/>
+        </w:behaviors>
+        <w:guid w:val="{77ea32ca-c809-40ed-abc7-a7f2d023b6d4}"/>
+      </w:docPartPr>
+      <w:docPartBody>
+        <w:p>
+          <w:r>
+            <w:rPr>
+              <w:rStyle w:val="PlaceholderText"/>
+            </w:rPr>
+            <w:t/>
+          </w:r>
+        </w:p>
+      </w:docPartBody>
+    </w:docPart>
+  </w:docParts>
+</w:glossaryDocument>
 </file>
 
 <file path=word/theme/theme1.xml><?xml version="1.0" encoding="utf-8"?>

</xml_diff>